<commit_message>
1. webbrowder control 2. wpf project structure 3. full screen control
</commit_message>
<xml_diff>
--- a/Docs/WPF/WPF.docx
+++ b/Docs/WPF/WPF.docx
@@ -2,8 +2,6 @@
 <file path=word/document.xml><?xml version="1.0" encoding="utf-8"?>
 <w:document xmlns:wpc="http://schemas.microsoft.com/office/word/2010/wordprocessingCanvas" xmlns:mc="http://schemas.openxmlformats.org/markup-compatibility/2006" xmlns:o="urn:schemas-microsoft-com:office:office" xmlns:r="http://schemas.openxmlformats.org/officeDocument/2006/relationships" xmlns:m="http://schemas.openxmlformats.org/officeDocument/2006/math" xmlns:v="urn:schemas-microsoft-com:vml" xmlns:wp14="http://schemas.microsoft.com/office/word/2010/wordprocessingDrawing" xmlns:wp="http://schemas.openxmlformats.org/drawingml/2006/wordprocessingDrawing" xmlns:w10="urn:schemas-microsoft-com:office:word" xmlns:w="http://schemas.openxmlformats.org/wordprocessingml/2006/main" xmlns:w14="http://schemas.microsoft.com/office/word/2010/wordml" xmlns:wpg="http://schemas.microsoft.com/office/word/2010/wordprocessingGroup" xmlns:wpi="http://schemas.microsoft.com/office/word/2010/wordprocessingInk" xmlns:wne="http://schemas.microsoft.com/office/word/2006/wordml" xmlns:wps="http://schemas.microsoft.com/office/word/2010/wordprocessingShape" mc:Ignorable="w14 wp14">
   <w:body>
-    <w:bookmarkStart w:id="0" w:name="_GoBack"/>
-    <w:bookmarkEnd w:id="0"/>
     <w:p>
       <w:pPr>
         <w:pStyle w:val="TOC1"/>
@@ -3610,7 +3608,7 @@
       <w:pPr>
         <w:pStyle w:val="Heading1"/>
       </w:pPr>
-      <w:bookmarkStart w:id="1" w:name="_Toc462134483"/>
+      <w:bookmarkStart w:id="0" w:name="_Toc462134483"/>
       <w:r>
         <w:rPr>
           <w:rFonts w:hint="eastAsia"/>
@@ -3618,30 +3616,30 @@
         <w:lastRenderedPageBreak/>
         <w:t>WPF</w:t>
       </w:r>
+      <w:bookmarkEnd w:id="0"/>
+    </w:p>
+    <w:p>
+      <w:pPr>
+        <w:pStyle w:val="Heading2"/>
+      </w:pPr>
+      <w:bookmarkStart w:id="1" w:name="_Toc462134484"/>
+      <w:r>
+        <w:rPr>
+          <w:rFonts w:hint="eastAsia"/>
+        </w:rPr>
+        <w:t>版本演进</w:t>
+      </w:r>
       <w:bookmarkEnd w:id="1"/>
     </w:p>
     <w:p>
       <w:pPr>
-        <w:pStyle w:val="Heading2"/>
-      </w:pPr>
-      <w:bookmarkStart w:id="2" w:name="_Toc462134484"/>
-      <w:r>
-        <w:rPr>
-          <w:rFonts w:hint="eastAsia"/>
-        </w:rPr>
-        <w:t>版本演进</w:t>
+        <w:pStyle w:val="Heading3"/>
+      </w:pPr>
+      <w:bookmarkStart w:id="2" w:name="_Toc462134485"/>
+      <w:r>
+        <w:t>WPF3.0</w:t>
       </w:r>
       <w:bookmarkEnd w:id="2"/>
-    </w:p>
-    <w:p>
-      <w:pPr>
-        <w:pStyle w:val="Heading3"/>
-      </w:pPr>
-      <w:bookmarkStart w:id="3" w:name="_Toc462134485"/>
-      <w:r>
-        <w:t>WPF3.0</w:t>
-      </w:r>
-      <w:bookmarkEnd w:id="3"/>
     </w:p>
     <w:p>
       <w:r>
@@ -3689,11 +3687,11 @@
       <w:pPr>
         <w:pStyle w:val="Heading3"/>
       </w:pPr>
-      <w:bookmarkStart w:id="4" w:name="_Toc462134486"/>
+      <w:bookmarkStart w:id="3" w:name="_Toc462134486"/>
       <w:r>
         <w:t>WPF3.5</w:t>
       </w:r>
-      <w:bookmarkEnd w:id="4"/>
+      <w:bookmarkEnd w:id="3"/>
     </w:p>
     <w:p>
       <w:r>
@@ -3741,11 +3739,11 @@
       <w:pPr>
         <w:pStyle w:val="Heading3"/>
       </w:pPr>
-      <w:bookmarkStart w:id="5" w:name="_Toc462134487"/>
+      <w:bookmarkStart w:id="4" w:name="_Toc462134487"/>
       <w:r>
         <w:t>WPF3.5 SP1</w:t>
       </w:r>
-      <w:bookmarkEnd w:id="5"/>
+      <w:bookmarkEnd w:id="4"/>
     </w:p>
     <w:p>
       <w:r>
@@ -3793,11 +3791,11 @@
       <w:pPr>
         <w:pStyle w:val="Heading3"/>
       </w:pPr>
-      <w:bookmarkStart w:id="6" w:name="_Toc462134488"/>
+      <w:bookmarkStart w:id="5" w:name="_Toc462134488"/>
       <w:r>
         <w:t>WPF4</w:t>
       </w:r>
-      <w:bookmarkEnd w:id="6"/>
+      <w:bookmarkEnd w:id="5"/>
     </w:p>
     <w:p>
       <w:r>
@@ -3845,7 +3843,7 @@
       <w:pPr>
         <w:pStyle w:val="Heading3"/>
       </w:pPr>
-      <w:bookmarkStart w:id="7" w:name="_Toc462134489"/>
+      <w:bookmarkStart w:id="6" w:name="_Toc462134489"/>
       <w:r>
         <w:rPr>
           <w:rFonts w:hint="eastAsia"/>
@@ -3855,7 +3853,7 @@
       <w:r>
         <w:t>WPF4.5</w:t>
       </w:r>
-      <w:bookmarkEnd w:id="7"/>
+      <w:bookmarkEnd w:id="6"/>
     </w:p>
     <w:p>
       <w:r>
@@ -3903,14 +3901,14 @@
       <w:pPr>
         <w:pStyle w:val="Heading2"/>
       </w:pPr>
-      <w:bookmarkStart w:id="8" w:name="_Toc462134490"/>
+      <w:bookmarkStart w:id="7" w:name="_Toc462134490"/>
       <w:r>
         <w:rPr>
           <w:rFonts w:hint="eastAsia"/>
         </w:rPr>
         <w:t>主要来自三个程序集的支持</w:t>
       </w:r>
-      <w:bookmarkEnd w:id="8"/>
+      <w:bookmarkEnd w:id="7"/>
     </w:p>
     <w:p>
       <w:r>
@@ -3958,7 +3956,7 @@
       <w:pPr>
         <w:pStyle w:val="Heading3"/>
       </w:pPr>
-      <w:bookmarkStart w:id="9" w:name="_Toc462134491"/>
+      <w:bookmarkStart w:id="8" w:name="_Toc462134491"/>
       <w:proofErr w:type="spellStart"/>
       <w:r>
         <w:rPr>
@@ -3967,7 +3965,7 @@
         <w:lastRenderedPageBreak/>
         <w:t>PresentationCore</w:t>
       </w:r>
-      <w:bookmarkEnd w:id="9"/>
+      <w:bookmarkEnd w:id="8"/>
       <w:proofErr w:type="spellEnd"/>
     </w:p>
     <w:p>
@@ -4016,7 +4014,7 @@
       <w:pPr>
         <w:pStyle w:val="Heading3"/>
       </w:pPr>
-      <w:bookmarkStart w:id="10" w:name="_Toc462134492"/>
+      <w:bookmarkStart w:id="9" w:name="_Toc462134492"/>
       <w:proofErr w:type="spellStart"/>
       <w:r>
         <w:rPr>
@@ -4025,7 +4023,7 @@
         <w:lastRenderedPageBreak/>
         <w:t>PresentationFramework</w:t>
       </w:r>
-      <w:bookmarkEnd w:id="10"/>
+      <w:bookmarkEnd w:id="9"/>
       <w:proofErr w:type="spellEnd"/>
     </w:p>
     <w:p>
@@ -4074,7 +4072,7 @@
       <w:pPr>
         <w:pStyle w:val="Heading3"/>
       </w:pPr>
-      <w:bookmarkStart w:id="11" w:name="_Toc462134493"/>
+      <w:bookmarkStart w:id="10" w:name="_Toc462134493"/>
       <w:proofErr w:type="spellStart"/>
       <w:r>
         <w:rPr>
@@ -4083,7 +4081,7 @@
         <w:lastRenderedPageBreak/>
         <w:t>WindowBase</w:t>
       </w:r>
-      <w:bookmarkEnd w:id="11"/>
+      <w:bookmarkEnd w:id="10"/>
       <w:proofErr w:type="spellEnd"/>
     </w:p>
     <w:p>
@@ -4132,42 +4130,42 @@
       <w:pPr>
         <w:pStyle w:val="Heading1"/>
       </w:pPr>
-      <w:bookmarkStart w:id="12" w:name="_Toc462134494"/>
+      <w:bookmarkStart w:id="11" w:name="_Toc462134494"/>
       <w:r>
         <w:t>XAML</w:t>
       </w:r>
+      <w:bookmarkEnd w:id="11"/>
+    </w:p>
+    <w:p>
+      <w:pPr>
+        <w:pStyle w:val="Heading2"/>
+      </w:pPr>
+      <w:bookmarkStart w:id="12" w:name="_Toc462134495"/>
+      <w:r>
+        <w:rPr>
+          <w:rFonts w:hint="eastAsia"/>
+        </w:rPr>
+        <w:t>为什么</w:t>
+      </w:r>
+      <w:r>
+        <w:rPr>
+          <w:rFonts w:hint="eastAsia"/>
+        </w:rPr>
+        <w:t>WPF</w:t>
+      </w:r>
+      <w:r>
+        <w:rPr>
+          <w:rFonts w:hint="eastAsia"/>
+        </w:rPr>
+        <w:t>要用</w:t>
+      </w:r>
+      <w:r>
+        <w:rPr>
+          <w:rFonts w:hint="eastAsia"/>
+        </w:rPr>
+        <w:t>XAML</w:t>
+      </w:r>
       <w:bookmarkEnd w:id="12"/>
-    </w:p>
-    <w:p>
-      <w:pPr>
-        <w:pStyle w:val="Heading2"/>
-      </w:pPr>
-      <w:bookmarkStart w:id="13" w:name="_Toc462134495"/>
-      <w:r>
-        <w:rPr>
-          <w:rFonts w:hint="eastAsia"/>
-        </w:rPr>
-        <w:t>为什么</w:t>
-      </w:r>
-      <w:r>
-        <w:rPr>
-          <w:rFonts w:hint="eastAsia"/>
-        </w:rPr>
-        <w:t>WPF</w:t>
-      </w:r>
-      <w:r>
-        <w:rPr>
-          <w:rFonts w:hint="eastAsia"/>
-        </w:rPr>
-        <w:t>要用</w:t>
-      </w:r>
-      <w:r>
-        <w:rPr>
-          <w:rFonts w:hint="eastAsia"/>
-        </w:rPr>
-        <w:t>XAML</w:t>
-      </w:r>
-      <w:bookmarkEnd w:id="13"/>
     </w:p>
     <w:p>
       <w:r>
@@ -4241,7 +4239,7 @@
       <w:pPr>
         <w:pStyle w:val="Heading3"/>
       </w:pPr>
-      <w:bookmarkStart w:id="14" w:name="_Toc462134496"/>
+      <w:bookmarkStart w:id="13" w:name="_Toc462134496"/>
       <w:r>
         <w:rPr>
           <w:rFonts w:hint="eastAsia"/>
@@ -4260,7 +4258,7 @@
         </w:rPr>
         <w:t>XAML</w:t>
       </w:r>
-      <w:bookmarkEnd w:id="14"/>
+      <w:bookmarkEnd w:id="13"/>
     </w:p>
     <w:p>
       <w:r>
@@ -4316,7 +4314,7 @@
       <w:pPr>
         <w:pStyle w:val="Heading2"/>
       </w:pPr>
-      <w:bookmarkStart w:id="15" w:name="_Toc462134497"/>
+      <w:bookmarkStart w:id="14" w:name="_Toc462134497"/>
       <w:r>
         <w:lastRenderedPageBreak/>
         <w:t>XAML</w:t>
@@ -4333,7 +4331,7 @@
         </w:rPr>
         <w:t>BAML</w:t>
       </w:r>
-      <w:bookmarkEnd w:id="15"/>
+      <w:bookmarkEnd w:id="14"/>
     </w:p>
     <w:p>
       <w:r>
@@ -4381,7 +4379,7 @@
       <w:pPr>
         <w:pStyle w:val="Heading2"/>
       </w:pPr>
-      <w:bookmarkStart w:id="16" w:name="_Toc462134498"/>
+      <w:bookmarkStart w:id="15" w:name="_Toc462134498"/>
       <w:r>
         <w:rPr>
           <w:rFonts w:hint="eastAsia"/>
@@ -4394,35 +4392,35 @@
         </w:rPr>
         <w:t>基础</w:t>
       </w:r>
+      <w:bookmarkEnd w:id="15"/>
+    </w:p>
+    <w:p>
+      <w:pPr>
+        <w:pStyle w:val="Heading3"/>
+      </w:pPr>
+      <w:bookmarkStart w:id="16" w:name="_Toc462134499"/>
+      <w:r>
+        <w:rPr>
+          <w:rFonts w:hint="eastAsia"/>
+        </w:rPr>
+        <w:t>XAML</w:t>
+      </w:r>
+      <w:r>
+        <w:rPr>
+          <w:rFonts w:hint="eastAsia"/>
+        </w:rPr>
+        <w:t>文档中的每个元素都映射为</w:t>
+      </w:r>
+      <w:r>
+        <w:t>.NET</w:t>
+      </w:r>
+      <w:r>
+        <w:rPr>
+          <w:rFonts w:hint="eastAsia"/>
+        </w:rPr>
+        <w:t>类的一个实例</w:t>
+      </w:r>
       <w:bookmarkEnd w:id="16"/>
-    </w:p>
-    <w:p>
-      <w:pPr>
-        <w:pStyle w:val="Heading3"/>
-      </w:pPr>
-      <w:bookmarkStart w:id="17" w:name="_Toc462134499"/>
-      <w:r>
-        <w:rPr>
-          <w:rFonts w:hint="eastAsia"/>
-        </w:rPr>
-        <w:t>XAML</w:t>
-      </w:r>
-      <w:r>
-        <w:rPr>
-          <w:rFonts w:hint="eastAsia"/>
-        </w:rPr>
-        <w:t>文档中的每个元素都映射为</w:t>
-      </w:r>
-      <w:r>
-        <w:t>.NET</w:t>
-      </w:r>
-      <w:r>
-        <w:rPr>
-          <w:rFonts w:hint="eastAsia"/>
-        </w:rPr>
-        <w:t>类的一个实例</w:t>
-      </w:r>
-      <w:bookmarkEnd w:id="17"/>
     </w:p>
     <w:p>
       <w:r>
@@ -4470,7 +4468,7 @@
       <w:pPr>
         <w:pStyle w:val="Heading2"/>
       </w:pPr>
-      <w:bookmarkStart w:id="18" w:name="_Toc462134500"/>
+      <w:bookmarkStart w:id="17" w:name="_Toc462134500"/>
       <w:r>
         <w:rPr>
           <w:rFonts w:hint="eastAsia"/>
@@ -4483,7 +4481,7 @@
         </w:rPr>
         <w:t>名称空间</w:t>
       </w:r>
-      <w:bookmarkEnd w:id="18"/>
+      <w:bookmarkEnd w:id="17"/>
     </w:p>
     <w:p>
       <w:r>
@@ -4574,7 +4572,7 @@
       <w:pPr>
         <w:pStyle w:val="Heading3"/>
       </w:pPr>
-      <w:bookmarkStart w:id="19" w:name="_Toc462134501"/>
+      <w:bookmarkStart w:id="18" w:name="_Toc462134501"/>
       <w:r>
         <w:rPr>
           <w:rFonts w:hint="eastAsia"/>
@@ -4596,7 +4594,7 @@
         </w:rPr>
         <w:t>名称空间都不匹配</w:t>
       </w:r>
-      <w:bookmarkEnd w:id="19"/>
+      <w:bookmarkEnd w:id="18"/>
     </w:p>
     <w:p>
       <w:r>
@@ -4641,6 +4639,11 @@
       </w:r>
     </w:p>
     <w:p>
+      <w:pPr>
+        <w:rPr>
+          <w:rFonts w:hint="eastAsia"/>
+        </w:rPr>
+      </w:pPr>
       <w:r>
         <w:rPr>
           <w:noProof/>
@@ -4685,189 +4688,143 @@
     <w:p>
       <w:pPr>
         <w:pStyle w:val="Heading1"/>
-      </w:pPr>
-      <w:bookmarkStart w:id="20" w:name="_Toc462134502"/>
-      <w:r>
-        <w:rPr>
-          <w:rFonts w:hint="eastAsia"/>
-        </w:rPr>
-        <w:t>布局</w:t>
-      </w:r>
-      <w:bookmarkEnd w:id="20"/>
+        <w:rPr>
+          <w:rFonts w:hint="eastAsia"/>
+        </w:rPr>
+      </w:pPr>
+      <w:r>
+        <w:t>WPF project structure</w:t>
+      </w:r>
     </w:p>
     <w:p>
       <w:pPr>
         <w:pStyle w:val="Heading2"/>
-      </w:pPr>
-      <w:bookmarkStart w:id="21" w:name="_Toc462134503"/>
-      <w:r>
-        <w:rPr>
-          <w:rFonts w:hint="eastAsia"/>
-        </w:rPr>
-        <w:t>WPF</w:t>
-      </w:r>
-      <w:r>
-        <w:rPr>
-          <w:rFonts w:hint="eastAsia"/>
-        </w:rPr>
-        <w:t>窗口只能包含单个元素</w:t>
-      </w:r>
-      <w:bookmarkEnd w:id="21"/>
-    </w:p>
-    <w:p>
-      <w:r>
-        <w:rPr>
-          <w:noProof/>
-        </w:rPr>
-        <w:drawing>
-          <wp:inline distT="0" distB="0" distL="0" distR="0" wp14:anchorId="34E3B378" wp14:editId="358D3AA3">
-            <wp:extent cx="5943600" cy="1261110"/>
-            <wp:effectExtent l="0" t="0" r="0" b="0"/>
-            <wp:docPr id="14" name="Picture 14"/>
-            <wp:cNvGraphicFramePr>
-              <a:graphicFrameLocks xmlns:a="http://schemas.openxmlformats.org/drawingml/2006/main" noChangeAspect="1"/>
-            </wp:cNvGraphicFramePr>
-            <a:graphic xmlns:a="http://schemas.openxmlformats.org/drawingml/2006/main">
-              <a:graphicData uri="http://schemas.openxmlformats.org/drawingml/2006/picture">
-                <pic:pic xmlns:pic="http://schemas.openxmlformats.org/drawingml/2006/picture">
-                  <pic:nvPicPr>
-                    <pic:cNvPr id="0" name=""/>
-                    <pic:cNvPicPr/>
-                  </pic:nvPicPr>
-                  <pic:blipFill>
-                    <a:blip r:embed="rId26"/>
-                    <a:stretch>
-                      <a:fillRect/>
-                    </a:stretch>
-                  </pic:blipFill>
-                  <pic:spPr>
-                    <a:xfrm>
-                      <a:off x="0" y="0"/>
-                      <a:ext cx="5943600" cy="1261110"/>
-                    </a:xfrm>
-                    <a:prstGeom prst="rect">
-                      <a:avLst/>
-                    </a:prstGeom>
-                  </pic:spPr>
-                </pic:pic>
-              </a:graphicData>
-            </a:graphic>
-          </wp:inline>
-        </w:drawing>
-      </w:r>
-    </w:p>
-    <w:p>
-      <w:pPr>
-        <w:pStyle w:val="Heading2"/>
-      </w:pPr>
-      <w:bookmarkStart w:id="22" w:name="_Toc462134504"/>
-      <w:r>
-        <w:rPr>
-          <w:rFonts w:hint="eastAsia"/>
-        </w:rPr>
-        <w:lastRenderedPageBreak/>
-        <w:t>布局容器</w:t>
-      </w:r>
-      <w:bookmarkEnd w:id="22"/>
-    </w:p>
-    <w:p>
-      <w:pPr>
-        <w:pStyle w:val="Heading3"/>
-      </w:pPr>
-      <w:bookmarkStart w:id="23" w:name="_Toc462134505"/>
-      <w:r>
-        <w:rPr>
-          <w:rFonts w:hint="eastAsia"/>
-        </w:rPr>
-        <w:t>所有</w:t>
-      </w:r>
-      <w:r>
-        <w:rPr>
-          <w:rFonts w:hint="eastAsia"/>
-        </w:rPr>
-        <w:t>WPF</w:t>
-      </w:r>
-      <w:r>
-        <w:rPr>
-          <w:rFonts w:hint="eastAsia"/>
-        </w:rPr>
-        <w:t>布局容器都派生自</w:t>
-      </w:r>
-      <w:proofErr w:type="spellStart"/>
-      <w:r>
-        <w:rPr>
-          <w:rFonts w:hint="eastAsia"/>
-        </w:rPr>
-        <w:t>System</w:t>
-      </w:r>
-      <w:r>
-        <w:t>.Windows.Controls.Panel</w:t>
-      </w:r>
-      <w:proofErr w:type="spellEnd"/>
-      <w:r>
-        <w:t xml:space="preserve"> </w:t>
-      </w:r>
-      <w:r>
-        <w:rPr>
-          <w:rFonts w:hint="eastAsia"/>
-        </w:rPr>
-        <w:t>抽象类</w:t>
-      </w:r>
-      <w:bookmarkEnd w:id="23"/>
-    </w:p>
-    <w:p>
-      <w:r>
-        <w:rPr>
-          <w:noProof/>
-        </w:rPr>
-        <w:drawing>
-          <wp:inline distT="0" distB="0" distL="0" distR="0" wp14:anchorId="55C70D8D" wp14:editId="53A1735A">
-            <wp:extent cx="5943600" cy="3331210"/>
-            <wp:effectExtent l="0" t="0" r="0" b="0"/>
-            <wp:docPr id="19" name="Picture 19"/>
-            <wp:cNvGraphicFramePr>
-              <a:graphicFrameLocks xmlns:a="http://schemas.openxmlformats.org/drawingml/2006/main" noChangeAspect="1"/>
-            </wp:cNvGraphicFramePr>
-            <a:graphic xmlns:a="http://schemas.openxmlformats.org/drawingml/2006/main">
-              <a:graphicData uri="http://schemas.openxmlformats.org/drawingml/2006/picture">
-                <pic:pic xmlns:pic="http://schemas.openxmlformats.org/drawingml/2006/picture">
-                  <pic:nvPicPr>
-                    <pic:cNvPr id="0" name=""/>
-                    <pic:cNvPicPr/>
-                  </pic:nvPicPr>
-                  <pic:blipFill>
-                    <a:blip r:embed="rId27"/>
-                    <a:stretch>
-                      <a:fillRect/>
-                    </a:stretch>
-                  </pic:blipFill>
-                  <pic:spPr>
-                    <a:xfrm>
-                      <a:off x="0" y="0"/>
-                      <a:ext cx="5943600" cy="3331210"/>
-                    </a:xfrm>
-                    <a:prstGeom prst="rect">
-                      <a:avLst/>
-                    </a:prstGeom>
-                  </pic:spPr>
-                </pic:pic>
-              </a:graphicData>
-            </a:graphic>
-          </wp:inline>
-        </w:drawing>
-      </w:r>
-    </w:p>
-    <w:p>
+        <w:rPr>
+          <w:rFonts w:hint="eastAsia"/>
+        </w:rPr>
+      </w:pPr>
+      <w:r>
+        <w:t>P</w:t>
+      </w:r>
+      <w:r>
+        <w:rPr>
+          <w:rFonts w:hint="eastAsia"/>
+        </w:rPr>
+        <w:t>roject structure</w:t>
+      </w:r>
+    </w:p>
+    <w:p>
+      <w:pPr>
+        <w:rPr>
+          <w:rFonts w:hint="eastAsia"/>
+        </w:rPr>
+      </w:pPr>
+      <w:r>
+        <w:rPr>
+          <w:rFonts w:hint="eastAsia"/>
+        </w:rPr>
+        <w:t>参考</w:t>
+      </w:r>
+    </w:p>
+    <w:p>
+      <w:pPr>
+        <w:rPr>
+          <w:rFonts w:hint="eastAsia"/>
+        </w:rPr>
+      </w:pPr>
+      <w:hyperlink r:id="rId26" w:history="1">
+        <w:r>
+          <w:rPr>
+            <w:rStyle w:val="Hyperlink"/>
+          </w:rPr>
+          <w:t>MVVM best practices folders and namespaces</w:t>
+        </w:r>
+      </w:hyperlink>
+    </w:p>
+    <w:p>
+      <w:hyperlink r:id="rId27" w:history="1">
+        <w:r>
+          <w:rPr>
+            <w:rStyle w:val="Hyperlink"/>
+          </w:rPr>
+          <w:t>Recommendations and best practices for implementing MVVM and XAML.NET applications</w:t>
+        </w:r>
+      </w:hyperlink>
+    </w:p>
+    <w:p>
+      <w:pPr>
+        <w:rPr>
+          <w:rFonts w:hint="eastAsia"/>
+        </w:rPr>
+      </w:pPr>
+      <w:r>
+        <w:rPr>
+          <w:rFonts w:hint="eastAsia"/>
+        </w:rPr>
+        <w:t>当工程很大的时候，好好规划一下整个项目的目录结构是很有必要的</w:t>
+      </w:r>
+    </w:p>
+    <w:p>
+      <w:pPr>
+        <w:rPr>
+          <w:rFonts w:hint="eastAsia"/>
+        </w:rPr>
+      </w:pPr>
+      <w:r>
+        <w:rPr>
+          <w:rFonts w:hint="eastAsia"/>
+        </w:rPr>
+        <w:t>我觉得按</w:t>
+      </w:r>
+      <w:r>
+        <w:rPr>
+          <w:rFonts w:hint="eastAsia"/>
+        </w:rPr>
+        <w:t xml:space="preserve">model2 </w:t>
+      </w:r>
+      <w:r>
+        <w:rPr>
+          <w:rFonts w:hint="eastAsia"/>
+        </w:rPr>
+        <w:t>划分其实是不错的</w:t>
+      </w:r>
+    </w:p>
+    <w:p>
+      <w:pPr>
+        <w:pStyle w:val="ListParagraph"/>
+        <w:numPr>
+          <w:ilvl w:val="0"/>
+          <w:numId w:val="11"/>
+        </w:numPr>
+        <w:rPr>
+          <w:b/>
+          <w:color w:val="FF0000"/>
+        </w:rPr>
+      </w:pPr>
+      <w:r>
+        <w:rPr>
+          <w:b/>
+          <w:color w:val="FF0000"/>
+        </w:rPr>
+        <w:t>Model 1</w:t>
+      </w:r>
+    </w:p>
+    <w:p>
+      <w:pPr>
+        <w:rPr>
+          <w:rFonts w:hint="eastAsia"/>
+        </w:rPr>
+      </w:pPr>
       <w:r>
         <w:rPr>
           <w:noProof/>
         </w:rPr>
         <w:lastRenderedPageBreak/>
         <w:drawing>
-          <wp:inline distT="0" distB="0" distL="0" distR="0" wp14:anchorId="439B7A1C" wp14:editId="3EA85984">
-            <wp:extent cx="4857750" cy="5010150"/>
+          <wp:inline distT="0" distB="0" distL="0" distR="0" wp14:anchorId="597F01AF" wp14:editId="0E55D002">
+            <wp:extent cx="2281238" cy="2281238"/>
             <wp:effectExtent l="0" t="0" r="0" b="0"/>
-            <wp:docPr id="20" name="Picture 20"/>
+            <wp:docPr id="43" name="Picture 43"/>
             <wp:cNvGraphicFramePr>
               <a:graphicFrameLocks xmlns:a="http://schemas.openxmlformats.org/drawingml/2006/main" noChangeAspect="1"/>
             </wp:cNvGraphicFramePr>
@@ -4887,7 +4844,7 @@
                   <pic:spPr>
                     <a:xfrm>
                       <a:off x="0" y="0"/>
-                      <a:ext cx="4857750" cy="5010150"/>
+                      <a:ext cx="2281238" cy="2281238"/>
                     </a:xfrm>
                     <a:prstGeom prst="rect">
                       <a:avLst/>
@@ -4902,27 +4859,47 @@
     </w:p>
     <w:p>
       <w:pPr>
-        <w:pStyle w:val="Heading3"/>
-      </w:pPr>
-      <w:bookmarkStart w:id="24" w:name="_Toc462134506"/>
-      <w:r>
-        <w:rPr>
-          <w:rFonts w:hint="eastAsia"/>
-        </w:rPr>
-        <w:t>核心布局面板</w:t>
-      </w:r>
-      <w:bookmarkEnd w:id="24"/>
-    </w:p>
-    <w:p>
+        <w:pStyle w:val="ListParagraph"/>
+        <w:numPr>
+          <w:ilvl w:val="0"/>
+          <w:numId w:val="11"/>
+        </w:numPr>
+        <w:rPr>
+          <w:b/>
+          <w:color w:val="FF0000"/>
+        </w:rPr>
+      </w:pPr>
+      <w:r>
+        <w:rPr>
+          <w:b/>
+          <w:color w:val="FF0000"/>
+        </w:rPr>
+        <w:t xml:space="preserve">Model </w:t>
+      </w:r>
+      <w:r>
+        <w:rPr>
+          <w:rFonts w:hint="eastAsia"/>
+          <w:b/>
+          <w:color w:val="FF0000"/>
+        </w:rPr>
+        <w:t>2</w:t>
+      </w:r>
+    </w:p>
+    <w:p>
+      <w:pPr>
+        <w:rPr>
+          <w:rFonts w:hint="eastAsia"/>
+        </w:rPr>
+      </w:pPr>
       <w:r>
         <w:rPr>
           <w:noProof/>
         </w:rPr>
         <w:drawing>
-          <wp:inline distT="0" distB="0" distL="0" distR="0" wp14:anchorId="44572A8B" wp14:editId="110088ED">
-            <wp:extent cx="5943600" cy="2608580"/>
+          <wp:inline distT="0" distB="0" distL="0" distR="0" wp14:anchorId="60FE8107" wp14:editId="4C846AF4">
+            <wp:extent cx="1947863" cy="2157982"/>
             <wp:effectExtent l="0" t="0" r="0" b="0"/>
-            <wp:docPr id="21" name="Picture 21"/>
+            <wp:docPr id="44" name="Picture 44"/>
             <wp:cNvGraphicFramePr>
               <a:graphicFrameLocks xmlns:a="http://schemas.openxmlformats.org/drawingml/2006/main" noChangeAspect="1"/>
             </wp:cNvGraphicFramePr>
@@ -4942,7 +4919,7 @@
                   <pic:spPr>
                     <a:xfrm>
                       <a:off x="0" y="0"/>
-                      <a:ext cx="5943600" cy="2608580"/>
+                      <a:ext cx="1947863" cy="2157982"/>
                     </a:xfrm>
                     <a:prstGeom prst="rect">
                       <a:avLst/>
@@ -4956,162 +4933,138 @@
       </w:r>
     </w:p>
     <w:p>
+      <w:pPr>
+        <w:pStyle w:val="Heading2"/>
+        <w:rPr>
+          <w:rFonts w:hint="eastAsia"/>
+        </w:rPr>
+      </w:pPr>
+      <w:r>
+        <w:t>S</w:t>
+      </w:r>
+      <w:r>
+        <w:rPr>
+          <w:rFonts w:hint="eastAsia"/>
+        </w:rPr>
+        <w:t>tructure demo</w:t>
+      </w:r>
+    </w:p>
+    <w:p>
+      <w:pPr>
+        <w:rPr>
+          <w:rFonts w:hint="eastAsia"/>
+        </w:rPr>
+      </w:pPr>
+      <w:hyperlink r:id="rId30" w:history="1">
+        <w:r>
+          <w:rPr>
+            <w:rStyle w:val="Hyperlink"/>
+          </w:rPr>
+          <w:t>Developing WPF Application Using MVVM Design Pattern.pdf</w:t>
+        </w:r>
+      </w:hyperlink>
+    </w:p>
+    <w:p>
+      <w:hyperlink r:id="rId31" w:history="1">
+        <w:proofErr w:type="spellStart"/>
+        <w:r>
+          <w:rPr>
+            <w:rStyle w:val="Hyperlink"/>
+          </w:rPr>
+          <w:t>SimpleOneWayHashing</w:t>
+        </w:r>
+        <w:proofErr w:type="spellEnd"/>
+      </w:hyperlink>
+      <w:bookmarkStart w:id="19" w:name="_GoBack"/>
+      <w:bookmarkEnd w:id="19"/>
+    </w:p>
+    <w:p>
+      <w:pPr>
+        <w:pStyle w:val="Heading1"/>
+        <w:rPr>
+          <w:rFonts w:hint="eastAsia"/>
+        </w:rPr>
+      </w:pPr>
+      <w:r>
+        <w:rPr>
+          <w:rFonts w:hint="eastAsia"/>
+        </w:rPr>
+        <w:t xml:space="preserve">WPF </w:t>
+      </w:r>
+      <w:r>
+        <w:rPr>
+          <w:rFonts w:hint="eastAsia"/>
+        </w:rPr>
+        <w:t>语法</w:t>
+      </w:r>
+    </w:p>
+    <w:p>
+      <w:pPr>
+        <w:pStyle w:val="Heading2"/>
+        <w:rPr>
+          <w:rFonts w:hint="eastAsia"/>
+        </w:rPr>
+      </w:pPr>
+      <w:r>
+        <w:rPr>
+          <w:rFonts w:hint="eastAsia"/>
+        </w:rPr>
+        <w:t>控件的</w:t>
+      </w:r>
+      <w:r>
+        <w:rPr>
+          <w:rFonts w:hint="eastAsia"/>
+        </w:rPr>
+        <w:t>Name</w:t>
+      </w:r>
+    </w:p>
+    <w:p>
+      <w:pPr>
+        <w:rPr>
+          <w:rFonts w:hint="eastAsia"/>
+        </w:rPr>
+      </w:pPr>
+      <w:r>
+        <w:rPr>
+          <w:rFonts w:hint="eastAsia"/>
+        </w:rPr>
+        <w:t>当需要</w:t>
+      </w:r>
+      <w:r>
+        <w:rPr>
+          <w:rFonts w:hint="eastAsia"/>
+        </w:rPr>
+        <w:t xml:space="preserve">reference </w:t>
+      </w:r>
+      <w:r>
+        <w:rPr>
+          <w:rFonts w:hint="eastAsia"/>
+        </w:rPr>
+        <w:t>控件的时候就需要控件的</w:t>
+      </w:r>
+      <w:r>
+        <w:rPr>
+          <w:rFonts w:hint="eastAsia"/>
+        </w:rPr>
+        <w:t>Name</w:t>
+      </w:r>
+    </w:p>
+    <w:p>
+      <w:pPr>
+        <w:rPr>
+          <w:rFonts w:hint="eastAsia"/>
+        </w:rPr>
+      </w:pPr>
       <w:r>
         <w:rPr>
           <w:noProof/>
         </w:rPr>
         <w:lastRenderedPageBreak/>
         <w:drawing>
-          <wp:inline distT="0" distB="0" distL="0" distR="0" wp14:anchorId="3BD36425" wp14:editId="504CFF71">
-            <wp:extent cx="5943600" cy="1741170"/>
+          <wp:inline distT="0" distB="0" distL="0" distR="0" wp14:anchorId="1BB6983D" wp14:editId="39365E0B">
+            <wp:extent cx="3852530" cy="2319338"/>
             <wp:effectExtent l="0" t="0" r="0" b="0"/>
-            <wp:docPr id="22" name="Picture 22"/>
-            <wp:cNvGraphicFramePr>
-              <a:graphicFrameLocks xmlns:a="http://schemas.openxmlformats.org/drawingml/2006/main" noChangeAspect="1"/>
-            </wp:cNvGraphicFramePr>
-            <a:graphic xmlns:a="http://schemas.openxmlformats.org/drawingml/2006/main">
-              <a:graphicData uri="http://schemas.openxmlformats.org/drawingml/2006/picture">
-                <pic:pic xmlns:pic="http://schemas.openxmlformats.org/drawingml/2006/picture">
-                  <pic:nvPicPr>
-                    <pic:cNvPr id="0" name=""/>
-                    <pic:cNvPicPr/>
-                  </pic:nvPicPr>
-                  <pic:blipFill>
-                    <a:blip r:embed="rId30"/>
-                    <a:stretch>
-                      <a:fillRect/>
-                    </a:stretch>
-                  </pic:blipFill>
-                  <pic:spPr>
-                    <a:xfrm>
-                      <a:off x="0" y="0"/>
-                      <a:ext cx="5943600" cy="1741170"/>
-                    </a:xfrm>
-                    <a:prstGeom prst="rect">
-                      <a:avLst/>
-                    </a:prstGeom>
-                  </pic:spPr>
-                </pic:pic>
-              </a:graphicData>
-            </a:graphic>
-          </wp:inline>
-        </w:drawing>
-      </w:r>
-    </w:p>
-    <w:p>
-      <w:pPr>
-        <w:pStyle w:val="Heading2"/>
-      </w:pPr>
-      <w:bookmarkStart w:id="25" w:name="_Toc462134507"/>
-      <w:proofErr w:type="spellStart"/>
-      <w:r>
-        <w:rPr>
-          <w:rFonts w:hint="eastAsia"/>
-        </w:rPr>
-        <w:lastRenderedPageBreak/>
-        <w:t>StackPanel</w:t>
-      </w:r>
-      <w:bookmarkEnd w:id="25"/>
-      <w:proofErr w:type="spellEnd"/>
-    </w:p>
-    <w:p>
-      <w:r>
-        <w:rPr>
-          <w:noProof/>
-        </w:rPr>
-        <w:drawing>
-          <wp:inline distT="0" distB="0" distL="0" distR="0" wp14:anchorId="2F67995B" wp14:editId="60B1FD66">
-            <wp:extent cx="5943600" cy="7008495"/>
-            <wp:effectExtent l="0" t="0" r="0" b="0"/>
-            <wp:docPr id="23" name="Picture 23"/>
-            <wp:cNvGraphicFramePr>
-              <a:graphicFrameLocks xmlns:a="http://schemas.openxmlformats.org/drawingml/2006/main" noChangeAspect="1"/>
-            </wp:cNvGraphicFramePr>
-            <a:graphic xmlns:a="http://schemas.openxmlformats.org/drawingml/2006/main">
-              <a:graphicData uri="http://schemas.openxmlformats.org/drawingml/2006/picture">
-                <pic:pic xmlns:pic="http://schemas.openxmlformats.org/drawingml/2006/picture">
-                  <pic:nvPicPr>
-                    <pic:cNvPr id="0" name=""/>
-                    <pic:cNvPicPr/>
-                  </pic:nvPicPr>
-                  <pic:blipFill>
-                    <a:blip r:embed="rId31"/>
-                    <a:stretch>
-                      <a:fillRect/>
-                    </a:stretch>
-                  </pic:blipFill>
-                  <pic:spPr>
-                    <a:xfrm>
-                      <a:off x="0" y="0"/>
-                      <a:ext cx="5943600" cy="7008495"/>
-                    </a:xfrm>
-                    <a:prstGeom prst="rect">
-                      <a:avLst/>
-                    </a:prstGeom>
-                  </pic:spPr>
-                </pic:pic>
-              </a:graphicData>
-            </a:graphic>
-          </wp:inline>
-        </w:drawing>
-      </w:r>
-    </w:p>
-    <w:p>
-      <w:r>
-        <w:rPr>
-          <w:rFonts w:hint="eastAsia"/>
-        </w:rPr>
-        <w:t>通过</w:t>
-      </w:r>
-      <w:r>
-        <w:rPr>
-          <w:rFonts w:hint="eastAsia"/>
-        </w:rPr>
-        <w:t xml:space="preserve">Orientation </w:t>
-      </w:r>
-      <w:r>
-        <w:rPr>
-          <w:rFonts w:hint="eastAsia"/>
-        </w:rPr>
-        <w:t>属性来设置元素方向</w:t>
-      </w:r>
-      <w:r>
-        <w:rPr>
-          <w:rFonts w:hint="eastAsia"/>
-        </w:rPr>
-        <w:t>，默认情况下自上而下排列元素</w:t>
-      </w:r>
-    </w:p>
-    <w:p>
-      <w:pPr>
-        <w:pStyle w:val="Heading2"/>
-      </w:pPr>
-      <w:bookmarkStart w:id="26" w:name="_Toc462134508"/>
-      <w:r>
-        <w:rPr>
-          <w:rFonts w:hint="eastAsia"/>
-        </w:rPr>
-        <w:lastRenderedPageBreak/>
-        <w:t>Border</w:t>
-      </w:r>
-      <w:r>
-        <w:rPr>
-          <w:rFonts w:hint="eastAsia"/>
-        </w:rPr>
-        <w:t>控件</w:t>
-      </w:r>
-      <w:bookmarkEnd w:id="26"/>
-    </w:p>
-    <w:p>
-      <w:r>
-        <w:rPr>
-          <w:noProof/>
-        </w:rPr>
-        <w:drawing>
-          <wp:inline distT="0" distB="0" distL="0" distR="0" wp14:anchorId="3FAF4450" wp14:editId="46228212">
-            <wp:extent cx="5943600" cy="3013075"/>
-            <wp:effectExtent l="0" t="0" r="0" b="0"/>
-            <wp:docPr id="24" name="Picture 24"/>
+            <wp:docPr id="41" name="Picture 41"/>
             <wp:cNvGraphicFramePr>
               <a:graphicFrameLocks xmlns:a="http://schemas.openxmlformats.org/drawingml/2006/main" noChangeAspect="1"/>
             </wp:cNvGraphicFramePr>
@@ -5131,7 +5084,7 @@
                   <pic:spPr>
                     <a:xfrm>
                       <a:off x="0" y="0"/>
-                      <a:ext cx="5943600" cy="3013075"/>
+                      <a:ext cx="3854239" cy="2320367"/>
                     </a:xfrm>
                     <a:prstGeom prst="rect">
                       <a:avLst/>
@@ -5146,28 +5099,252 @@
     </w:p>
     <w:p>
       <w:pPr>
-        <w:pStyle w:val="Heading3"/>
-      </w:pPr>
-      <w:bookmarkStart w:id="27" w:name="_Toc462134509"/>
-      <w:r>
-        <w:rPr>
-          <w:rFonts w:hint="eastAsia"/>
-        </w:rPr>
-        <w:t>继承自</w:t>
-      </w:r>
-      <w:r>
-        <w:rPr>
-          <w:rFonts w:hint="eastAsia"/>
-        </w:rPr>
-        <w:t>Decorator</w:t>
-      </w:r>
-      <w:r>
-        <w:rPr>
-          <w:rFonts w:hint="eastAsia"/>
-        </w:rPr>
-        <w:t>类</w:t>
-      </w:r>
-      <w:bookmarkEnd w:id="27"/>
+        <w:pStyle w:val="Heading2"/>
+        <w:rPr>
+          <w:rFonts w:hint="eastAsia"/>
+        </w:rPr>
+      </w:pPr>
+      <w:r>
+        <w:rPr>
+          <w:rFonts w:hint="eastAsia"/>
+        </w:rPr>
+        <w:t>设置控件占满整个窗口</w:t>
+      </w:r>
+    </w:p>
+    <w:p>
+      <w:pPr>
+        <w:rPr>
+          <w:rFonts w:hint="eastAsia"/>
+        </w:rPr>
+      </w:pPr>
+      <w:r>
+        <w:rPr>
+          <w:rFonts w:hint="eastAsia"/>
+        </w:rPr>
+        <w:t>默认的当拖拽一个控件的时候，会给他设置上宽度和高度，还有</w:t>
+      </w:r>
+      <w:r>
+        <w:rPr>
+          <w:rFonts w:hint="eastAsia"/>
+        </w:rPr>
+        <w:t>margin</w:t>
+      </w:r>
+      <w:r>
+        <w:rPr>
+          <w:rFonts w:hint="eastAsia"/>
+        </w:rPr>
+        <w:t>。</w:t>
+      </w:r>
+    </w:p>
+    <w:p>
+      <w:pPr>
+        <w:rPr>
+          <w:rFonts w:hint="eastAsia"/>
+        </w:rPr>
+      </w:pPr>
+      <w:r>
+        <w:rPr>
+          <w:rFonts w:hint="eastAsia"/>
+        </w:rPr>
+        <w:t>如果想让控件占满整个窗口，首先要把宽度和高度设置为</w:t>
+      </w:r>
+      <w:r>
+        <w:rPr>
+          <w:rFonts w:hint="eastAsia"/>
+        </w:rPr>
+        <w:t>Auto</w:t>
+      </w:r>
+      <w:r>
+        <w:rPr>
+          <w:rFonts w:hint="eastAsia"/>
+        </w:rPr>
+        <w:t>，此外还有更正要的，在水平对其和垂直对齐里，把对其方式设置为</w:t>
+      </w:r>
+      <w:r>
+        <w:rPr>
+          <w:rFonts w:hint="eastAsia"/>
+        </w:rPr>
+        <w:t>stre</w:t>
+      </w:r>
+      <w:r>
+        <w:rPr>
+          <w:rFonts w:hint="eastAsia"/>
+        </w:rPr>
+        <w:t>tch</w:t>
+      </w:r>
+      <w:r>
+        <w:rPr>
+          <w:rFonts w:hint="eastAsia"/>
+        </w:rPr>
+        <w:t xml:space="preserve"> </w:t>
+      </w:r>
+      <w:r>
+        <w:rPr>
+          <w:rFonts w:hint="eastAsia"/>
+        </w:rPr>
+        <w:t>拉伸</w:t>
+      </w:r>
+      <w:r>
+        <w:rPr>
+          <w:rFonts w:hint="eastAsia"/>
+        </w:rPr>
+        <w:t>。</w:t>
+      </w:r>
+    </w:p>
+    <w:p>
+      <w:pPr>
+        <w:rPr>
+          <w:rFonts w:hint="eastAsia"/>
+        </w:rPr>
+      </w:pPr>
+      <w:r>
+        <w:rPr>
+          <w:rFonts w:hint="eastAsia"/>
+        </w:rPr>
+        <w:t>其实</w:t>
+      </w:r>
+      <w:r>
+        <w:rPr>
+          <w:rFonts w:hint="eastAsia"/>
+        </w:rPr>
+        <w:t>VS</w:t>
+      </w:r>
+      <w:r>
+        <w:rPr>
+          <w:rFonts w:hint="eastAsia"/>
+        </w:rPr>
+        <w:t>默认的对其方式就是</w:t>
+      </w:r>
+      <w:r>
+        <w:rPr>
+          <w:rFonts w:hint="eastAsia"/>
+        </w:rPr>
+        <w:t>stretch</w:t>
+      </w:r>
+      <w:r>
+        <w:rPr>
+          <w:rFonts w:hint="eastAsia"/>
+        </w:rPr>
+        <w:t>，所以，当你把高度，宽度设置为</w:t>
+      </w:r>
+      <w:r>
+        <w:rPr>
+          <w:rFonts w:hint="eastAsia"/>
+        </w:rPr>
+        <w:t>Auto</w:t>
+      </w:r>
+      <w:r>
+        <w:rPr>
+          <w:rFonts w:hint="eastAsia"/>
+        </w:rPr>
+        <w:t>，对其设置为</w:t>
+      </w:r>
+      <w:r>
+        <w:rPr>
+          <w:rFonts w:hint="eastAsia"/>
+        </w:rPr>
+        <w:t xml:space="preserve">stretch </w:t>
+      </w:r>
+      <w:r>
+        <w:rPr>
+          <w:rFonts w:hint="eastAsia"/>
+        </w:rPr>
+        <w:t>之后，在</w:t>
+      </w:r>
+      <w:proofErr w:type="spellStart"/>
+      <w:r>
+        <w:rPr>
+          <w:rFonts w:hint="eastAsia"/>
+        </w:rPr>
+        <w:t>xaml</w:t>
+      </w:r>
+      <w:proofErr w:type="spellEnd"/>
+      <w:r>
+        <w:rPr>
+          <w:rFonts w:hint="eastAsia"/>
+        </w:rPr>
+        <w:t>文件里看到对应的内容都没了，都采用默认值了。</w:t>
+      </w:r>
+      <w:r>
+        <w:rPr>
+          <w:rFonts w:hint="eastAsia"/>
+        </w:rPr>
+        <w:t xml:space="preserve"> </w:t>
+      </w:r>
+    </w:p>
+    <w:p>
+      <w:pPr>
+        <w:rPr>
+          <w:rFonts w:hint="eastAsia"/>
+        </w:rPr>
+      </w:pPr>
+      <w:r>
+        <w:rPr>
+          <w:rFonts w:hint="eastAsia"/>
+        </w:rPr>
+        <w:t>所以设置占满的一个更快的方式就是把</w:t>
+      </w:r>
+      <w:r>
+        <w:rPr>
+          <w:rFonts w:hint="eastAsia"/>
+        </w:rPr>
+        <w:t>width</w:t>
+      </w:r>
+      <w:r>
+        <w:rPr>
+          <w:rFonts w:hint="eastAsia"/>
+        </w:rPr>
+        <w:t>，</w:t>
+      </w:r>
+      <w:r>
+        <w:rPr>
+          <w:rFonts w:hint="eastAsia"/>
+        </w:rPr>
+        <w:t>height</w:t>
+      </w:r>
+      <w:r>
+        <w:rPr>
+          <w:rFonts w:hint="eastAsia"/>
+        </w:rPr>
+        <w:t>，</w:t>
+      </w:r>
+      <w:r>
+        <w:rPr>
+          <w:rFonts w:hint="eastAsia"/>
+        </w:rPr>
+        <w:t>align</w:t>
+      </w:r>
+      <w:r>
+        <w:rPr>
+          <w:rFonts w:hint="eastAsia"/>
+        </w:rPr>
+        <w:t>之类的全删了，就默认占满了</w:t>
+      </w:r>
+    </w:p>
+    <w:p>
+      <w:pPr>
+        <w:rPr>
+          <w:rFonts w:hint="eastAsia"/>
+        </w:rPr>
+      </w:pPr>
+      <w:r>
+        <w:rPr>
+          <w:rFonts w:hint="eastAsia"/>
+        </w:rPr>
+        <w:t>还有就是要</w:t>
+      </w:r>
+      <w:r>
+        <w:rPr>
+          <w:rFonts w:hint="eastAsia"/>
+        </w:rPr>
+        <w:t>删除</w:t>
+      </w:r>
+      <w:r>
+        <w:rPr>
+          <w:rFonts w:hint="eastAsia"/>
+        </w:rPr>
+        <w:t>margin</w:t>
+      </w:r>
     </w:p>
     <w:p>
       <w:r>
@@ -5175,10 +5352,10 @@
           <w:noProof/>
         </w:rPr>
         <w:drawing>
-          <wp:inline distT="0" distB="0" distL="0" distR="0" wp14:anchorId="02B26E23" wp14:editId="3D7FA1B8">
-            <wp:extent cx="2580216" cy="1758462"/>
+          <wp:inline distT="0" distB="0" distL="0" distR="0" wp14:anchorId="2C966BEE" wp14:editId="1DFC141E">
+            <wp:extent cx="4210050" cy="1101540"/>
             <wp:effectExtent l="0" t="0" r="0" b="0"/>
-            <wp:docPr id="25" name="Picture 25"/>
+            <wp:docPr id="42" name="Picture 42"/>
             <wp:cNvGraphicFramePr>
               <a:graphicFrameLocks xmlns:a="http://schemas.openxmlformats.org/drawingml/2006/main" noChangeAspect="1"/>
             </wp:cNvGraphicFramePr>
@@ -5198,7 +5375,7 @@
                   <pic:spPr>
                     <a:xfrm>
                       <a:off x="0" y="0"/>
-                      <a:ext cx="2581336" cy="1759225"/>
+                      <a:ext cx="4210050" cy="1101540"/>
                     </a:xfrm>
                     <a:prstGeom prst="rect">
                       <a:avLst/>
@@ -5210,15 +5387,49 @@
           </wp:inline>
         </w:drawing>
       </w:r>
+    </w:p>
+    <w:p>
+      <w:pPr>
+        <w:pStyle w:val="Heading1"/>
+      </w:pPr>
+      <w:bookmarkStart w:id="20" w:name="_Toc462134502"/>
+      <w:r>
+        <w:rPr>
+          <w:rFonts w:hint="eastAsia"/>
+        </w:rPr>
+        <w:t>布局</w:t>
+      </w:r>
+      <w:bookmarkEnd w:id="20"/>
+    </w:p>
+    <w:p>
+      <w:pPr>
+        <w:pStyle w:val="Heading2"/>
+      </w:pPr>
+      <w:bookmarkStart w:id="21" w:name="_Toc462134503"/>
+      <w:r>
+        <w:rPr>
+          <w:rFonts w:hint="eastAsia"/>
+        </w:rPr>
+        <w:t>WPF</w:t>
+      </w:r>
+      <w:r>
+        <w:rPr>
+          <w:rFonts w:hint="eastAsia"/>
+        </w:rPr>
+        <w:t>窗口只能包含单个元素</w:t>
+      </w:r>
+      <w:bookmarkEnd w:id="21"/>
+    </w:p>
+    <w:p>
       <w:r>
         <w:rPr>
           <w:noProof/>
         </w:rPr>
         <w:drawing>
-          <wp:inline distT="0" distB="0" distL="0" distR="0" wp14:anchorId="1CDE6D75" wp14:editId="28BE53D2">
-            <wp:extent cx="2532185" cy="1194039"/>
+          <wp:inline distT="0" distB="0" distL="0" distR="0" wp14:anchorId="34E3B378" wp14:editId="358D3AA3">
+            <wp:extent cx="5943600" cy="1261110"/>
             <wp:effectExtent l="0" t="0" r="0" b="0"/>
-            <wp:docPr id="26" name="Picture 26"/>
+            <wp:docPr id="14" name="Picture 14"/>
             <wp:cNvGraphicFramePr>
               <a:graphicFrameLocks xmlns:a="http://schemas.openxmlformats.org/drawingml/2006/main" noChangeAspect="1"/>
             </wp:cNvGraphicFramePr>
@@ -5238,7 +5449,7 @@
                   <pic:spPr>
                     <a:xfrm>
                       <a:off x="0" y="0"/>
-                      <a:ext cx="2533643" cy="1194726"/>
+                      <a:ext cx="5943600" cy="1261110"/>
                     </a:xfrm>
                     <a:prstGeom prst="rect">
                       <a:avLst/>
@@ -5251,25 +5462,64 @@
         </w:drawing>
       </w:r>
     </w:p>
-    <w:p/>
     <w:p>
       <w:pPr>
         <w:pStyle w:val="Heading2"/>
       </w:pPr>
-      <w:bookmarkStart w:id="28" w:name="_Toc462134510"/>
-      <w:r>
-        <w:rPr>
-          <w:rFonts w:hint="eastAsia"/>
-        </w:rPr>
-        <w:t>Grid</w:t>
-      </w:r>
-      <w:r>
-        <w:rPr>
-          <w:rFonts w:hint="eastAsia"/>
-        </w:rPr>
-        <w:t>面板</w:t>
-      </w:r>
-      <w:bookmarkEnd w:id="28"/>
+      <w:bookmarkStart w:id="22" w:name="_Toc462134504"/>
+      <w:r>
+        <w:rPr>
+          <w:rFonts w:hint="eastAsia"/>
+        </w:rPr>
+        <w:lastRenderedPageBreak/>
+        <w:t>布局容器</w:t>
+      </w:r>
+      <w:bookmarkEnd w:id="22"/>
+    </w:p>
+    <w:p>
+      <w:pPr>
+        <w:pStyle w:val="Heading3"/>
+      </w:pPr>
+      <w:bookmarkStart w:id="23" w:name="_Toc462134505"/>
+      <w:r>
+        <w:rPr>
+          <w:rFonts w:hint="eastAsia"/>
+        </w:rPr>
+        <w:t>所有</w:t>
+      </w:r>
+      <w:r>
+        <w:rPr>
+          <w:rFonts w:hint="eastAsia"/>
+        </w:rPr>
+        <w:t>WPF</w:t>
+      </w:r>
+      <w:r>
+        <w:rPr>
+          <w:rFonts w:hint="eastAsia"/>
+        </w:rPr>
+        <w:t>布局容器都派生自</w:t>
+      </w:r>
+      <w:proofErr w:type="spellStart"/>
+      <w:r>
+        <w:rPr>
+          <w:rFonts w:hint="eastAsia"/>
+        </w:rPr>
+        <w:t>System</w:t>
+      </w:r>
+      <w:r>
+        <w:t>.Windows.Controls.Panel</w:t>
+      </w:r>
+      <w:proofErr w:type="spellEnd"/>
+      <w:r>
+        <w:t xml:space="preserve"> </w:t>
+      </w:r>
+      <w:r>
+        <w:rPr>
+          <w:rFonts w:hint="eastAsia"/>
+        </w:rPr>
+        <w:t>抽象类</w:t>
+      </w:r>
+      <w:bookmarkEnd w:id="23"/>
     </w:p>
     <w:p>
       <w:r>
@@ -5277,10 +5527,10 @@
           <w:noProof/>
         </w:rPr>
         <w:drawing>
-          <wp:inline distT="0" distB="0" distL="0" distR="0" wp14:anchorId="27ECC493" wp14:editId="0354D922">
-            <wp:extent cx="5943600" cy="612140"/>
+          <wp:inline distT="0" distB="0" distL="0" distR="0" wp14:anchorId="55C70D8D" wp14:editId="53A1735A">
+            <wp:extent cx="5943600" cy="3331210"/>
             <wp:effectExtent l="0" t="0" r="0" b="0"/>
-            <wp:docPr id="27" name="Picture 27"/>
+            <wp:docPr id="19" name="Picture 19"/>
             <wp:cNvGraphicFramePr>
               <a:graphicFrameLocks xmlns:a="http://schemas.openxmlformats.org/drawingml/2006/main" noChangeAspect="1"/>
             </wp:cNvGraphicFramePr>
@@ -5300,7 +5550,7 @@
                   <pic:spPr>
                     <a:xfrm>
                       <a:off x="0" y="0"/>
-                      <a:ext cx="5943600" cy="612140"/>
+                      <a:ext cx="5943600" cy="3331210"/>
                     </a:xfrm>
                     <a:prstGeom prst="rect">
                       <a:avLst/>
@@ -5318,11 +5568,12 @@
         <w:rPr>
           <w:noProof/>
         </w:rPr>
+        <w:lastRenderedPageBreak/>
         <w:drawing>
-          <wp:inline distT="0" distB="0" distL="0" distR="0" wp14:anchorId="76BD2BE8" wp14:editId="2110D25F">
-            <wp:extent cx="5943600" cy="772795"/>
+          <wp:inline distT="0" distB="0" distL="0" distR="0" wp14:anchorId="439B7A1C" wp14:editId="3EA85984">
+            <wp:extent cx="4857750" cy="5010150"/>
             <wp:effectExtent l="0" t="0" r="0" b="0"/>
-            <wp:docPr id="28" name="Picture 28"/>
+            <wp:docPr id="20" name="Picture 20"/>
             <wp:cNvGraphicFramePr>
               <a:graphicFrameLocks xmlns:a="http://schemas.openxmlformats.org/drawingml/2006/main" noChangeAspect="1"/>
             </wp:cNvGraphicFramePr>
@@ -5342,7 +5593,7 @@
                   <pic:spPr>
                     <a:xfrm>
                       <a:off x="0" y="0"/>
-                      <a:ext cx="5943600" cy="772795"/>
+                      <a:ext cx="4857750" cy="5010150"/>
                     </a:xfrm>
                     <a:prstGeom prst="rect">
                       <a:avLst/>
@@ -5359,42 +5610,25 @@
       <w:pPr>
         <w:pStyle w:val="Heading3"/>
       </w:pPr>
-      <w:bookmarkStart w:id="29" w:name="_Toc462134511"/>
-      <w:proofErr w:type="spellStart"/>
-      <w:r>
-        <w:rPr>
-          <w:rFonts w:hint="eastAsia"/>
-        </w:rPr>
-        <w:t>ShowGridLines</w:t>
-      </w:r>
-      <w:proofErr w:type="spellEnd"/>
-      <w:r>
-        <w:rPr>
-          <w:rFonts w:hint="eastAsia"/>
-        </w:rPr>
-        <w:t>属性可以显示网格线</w:t>
-      </w:r>
-      <w:bookmarkEnd w:id="29"/>
-    </w:p>
-    <w:p>
-      <w:r>
-        <w:rPr>
-          <w:rFonts w:hint="eastAsia"/>
-        </w:rPr>
-        <w:t>可以在调试时使用</w:t>
-      </w:r>
+      <w:bookmarkStart w:id="24" w:name="_Toc462134506"/>
+      <w:r>
+        <w:rPr>
+          <w:rFonts w:hint="eastAsia"/>
+        </w:rPr>
+        <w:t>核心布局面板</w:t>
+      </w:r>
+      <w:bookmarkEnd w:id="24"/>
     </w:p>
     <w:p>
       <w:r>
         <w:rPr>
           <w:noProof/>
         </w:rPr>
-        <w:lastRenderedPageBreak/>
         <w:drawing>
-          <wp:inline distT="0" distB="0" distL="0" distR="0" wp14:anchorId="545A5BC7" wp14:editId="230A26BC">
-            <wp:extent cx="5943600" cy="789940"/>
+          <wp:inline distT="0" distB="0" distL="0" distR="0" wp14:anchorId="44572A8B" wp14:editId="110088ED">
+            <wp:extent cx="5943600" cy="2608580"/>
             <wp:effectExtent l="0" t="0" r="0" b="0"/>
-            <wp:docPr id="29" name="Picture 29"/>
+            <wp:docPr id="21" name="Picture 21"/>
             <wp:cNvGraphicFramePr>
               <a:graphicFrameLocks xmlns:a="http://schemas.openxmlformats.org/drawingml/2006/main" noChangeAspect="1"/>
             </wp:cNvGraphicFramePr>
@@ -5414,7 +5648,7 @@
                   <pic:spPr>
                     <a:xfrm>
                       <a:off x="0" y="0"/>
-                      <a:ext cx="5943600" cy="789940"/>
+                      <a:ext cx="5943600" cy="2608580"/>
                     </a:xfrm>
                     <a:prstGeom prst="rect">
                       <a:avLst/>
@@ -5428,52 +5662,16 @@
       </w:r>
     </w:p>
     <w:p>
-      <w:pPr>
-        <w:pStyle w:val="Heading3"/>
-      </w:pPr>
-      <w:bookmarkStart w:id="30" w:name="_Toc462134512"/>
-      <w:r>
-        <w:rPr>
-          <w:rFonts w:hint="eastAsia"/>
-        </w:rPr>
-        <w:t>在</w:t>
-      </w:r>
-      <w:r>
-        <w:rPr>
-          <w:rFonts w:hint="eastAsia"/>
-        </w:rPr>
-        <w:t xml:space="preserve">Visual Studio </w:t>
-      </w:r>
-      <w:r>
-        <w:rPr>
-          <w:rFonts w:hint="eastAsia"/>
-        </w:rPr>
-        <w:t>中使用</w:t>
-      </w:r>
-      <w:r>
-        <w:rPr>
-          <w:rFonts w:hint="eastAsia"/>
-        </w:rPr>
-        <w:t>Grid</w:t>
-      </w:r>
-      <w:r>
-        <w:rPr>
-          <w:rFonts w:hint="eastAsia"/>
-        </w:rPr>
-        <w:t>面板</w:t>
-      </w:r>
-      <w:bookmarkEnd w:id="30"/>
-    </w:p>
-    <w:p>
       <w:r>
         <w:rPr>
           <w:noProof/>
         </w:rPr>
+        <w:lastRenderedPageBreak/>
         <w:drawing>
-          <wp:inline distT="0" distB="0" distL="0" distR="0" wp14:anchorId="7DA2A589" wp14:editId="77930873">
-            <wp:extent cx="5943600" cy="3063875"/>
+          <wp:inline distT="0" distB="0" distL="0" distR="0" wp14:anchorId="3BD36425" wp14:editId="504CFF71">
+            <wp:extent cx="5943600" cy="1741170"/>
             <wp:effectExtent l="0" t="0" r="0" b="0"/>
-            <wp:docPr id="30" name="Picture 30"/>
+            <wp:docPr id="22" name="Picture 22"/>
             <wp:cNvGraphicFramePr>
               <a:graphicFrameLocks xmlns:a="http://schemas.openxmlformats.org/drawingml/2006/main" noChangeAspect="1"/>
             </wp:cNvGraphicFramePr>
@@ -5493,7 +5691,7 @@
                   <pic:spPr>
                     <a:xfrm>
                       <a:off x="0" y="0"/>
-                      <a:ext cx="5943600" cy="3063875"/>
+                      <a:ext cx="5943600" cy="1741170"/>
                     </a:xfrm>
                     <a:prstGeom prst="rect">
                       <a:avLst/>
@@ -5507,15 +5705,31 @@
       </w:r>
     </w:p>
     <w:p>
+      <w:pPr>
+        <w:pStyle w:val="Heading2"/>
+      </w:pPr>
+      <w:bookmarkStart w:id="25" w:name="_Toc462134507"/>
+      <w:proofErr w:type="spellStart"/>
+      <w:r>
+        <w:rPr>
+          <w:rFonts w:hint="eastAsia"/>
+        </w:rPr>
+        <w:lastRenderedPageBreak/>
+        <w:t>StackPanel</w:t>
+      </w:r>
+      <w:bookmarkEnd w:id="25"/>
+      <w:proofErr w:type="spellEnd"/>
+    </w:p>
+    <w:p>
       <w:r>
         <w:rPr>
           <w:noProof/>
         </w:rPr>
         <w:drawing>
-          <wp:inline distT="0" distB="0" distL="0" distR="0" wp14:anchorId="35B41A2E" wp14:editId="640E8612">
-            <wp:extent cx="5943600" cy="382270"/>
+          <wp:inline distT="0" distB="0" distL="0" distR="0" wp14:anchorId="2F67995B" wp14:editId="60B1FD66">
+            <wp:extent cx="5943600" cy="7008495"/>
             <wp:effectExtent l="0" t="0" r="0" b="0"/>
-            <wp:docPr id="31" name="Picture 31"/>
+            <wp:docPr id="23" name="Picture 23"/>
             <wp:cNvGraphicFramePr>
               <a:graphicFrameLocks xmlns:a="http://schemas.openxmlformats.org/drawingml/2006/main" noChangeAspect="1"/>
             </wp:cNvGraphicFramePr>
@@ -5535,7 +5749,7 @@
                   <pic:spPr>
                     <a:xfrm>
                       <a:off x="0" y="0"/>
-                      <a:ext cx="5943600" cy="382270"/>
+                      <a:ext cx="5943600" cy="7008495"/>
                     </a:xfrm>
                     <a:prstGeom prst="rect">
                       <a:avLst/>
@@ -5549,17 +5763,50 @@
       </w:r>
     </w:p>
     <w:p>
-      <w:pPr>
-        <w:pStyle w:val="Heading3"/>
-      </w:pPr>
-      <w:bookmarkStart w:id="31" w:name="_Toc462134513"/>
-      <w:r>
-        <w:rPr>
-          <w:rFonts w:hint="eastAsia"/>
-        </w:rPr>
-        <w:t>调整行列高度和跨度</w:t>
-      </w:r>
-      <w:bookmarkEnd w:id="31"/>
+      <w:r>
+        <w:rPr>
+          <w:rFonts w:hint="eastAsia"/>
+        </w:rPr>
+        <w:t>通过</w:t>
+      </w:r>
+      <w:r>
+        <w:rPr>
+          <w:rFonts w:hint="eastAsia"/>
+        </w:rPr>
+        <w:t xml:space="preserve">Orientation </w:t>
+      </w:r>
+      <w:r>
+        <w:rPr>
+          <w:rFonts w:hint="eastAsia"/>
+        </w:rPr>
+        <w:t>属性来设置元素方向</w:t>
+      </w:r>
+      <w:r>
+        <w:rPr>
+          <w:rFonts w:hint="eastAsia"/>
+        </w:rPr>
+        <w:t>，默认情况下自上而下排列元素</w:t>
+      </w:r>
+    </w:p>
+    <w:p>
+      <w:pPr>
+        <w:pStyle w:val="Heading2"/>
+      </w:pPr>
+      <w:bookmarkStart w:id="26" w:name="_Toc462134508"/>
+      <w:r>
+        <w:rPr>
+          <w:rFonts w:hint="eastAsia"/>
+        </w:rPr>
+        <w:lastRenderedPageBreak/>
+        <w:t>Border</w:t>
+      </w:r>
+      <w:r>
+        <w:rPr>
+          <w:rFonts w:hint="eastAsia"/>
+        </w:rPr>
+        <w:t>控件</w:t>
+      </w:r>
+      <w:bookmarkEnd w:id="26"/>
     </w:p>
     <w:p>
       <w:r>
@@ -5567,10 +5814,10 @@
           <w:noProof/>
         </w:rPr>
         <w:drawing>
-          <wp:inline distT="0" distB="0" distL="0" distR="0" wp14:anchorId="7D6D18B4" wp14:editId="0B3D341B">
-            <wp:extent cx="5943600" cy="1273810"/>
+          <wp:inline distT="0" distB="0" distL="0" distR="0" wp14:anchorId="3FAF4450" wp14:editId="46228212">
+            <wp:extent cx="5943600" cy="3013075"/>
             <wp:effectExtent l="0" t="0" r="0" b="0"/>
-            <wp:docPr id="32" name="Picture 32"/>
+            <wp:docPr id="24" name="Picture 24"/>
             <wp:cNvGraphicFramePr>
               <a:graphicFrameLocks xmlns:a="http://schemas.openxmlformats.org/drawingml/2006/main" noChangeAspect="1"/>
             </wp:cNvGraphicFramePr>
@@ -5590,7 +5837,7 @@
                   <pic:spPr>
                     <a:xfrm>
                       <a:off x="0" y="0"/>
-                      <a:ext cx="5943600" cy="1273810"/>
+                      <a:ext cx="5943600" cy="3013075"/>
                     </a:xfrm>
                     <a:prstGeom prst="rect">
                       <a:avLst/>
@@ -5604,16 +5851,40 @@
       </w:r>
     </w:p>
     <w:p>
+      <w:pPr>
+        <w:pStyle w:val="Heading3"/>
+      </w:pPr>
+      <w:bookmarkStart w:id="27" w:name="_Toc462134509"/>
+      <w:r>
+        <w:rPr>
+          <w:rFonts w:hint="eastAsia"/>
+        </w:rPr>
+        <w:t>继承自</w:t>
+      </w:r>
+      <w:r>
+        <w:rPr>
+          <w:rFonts w:hint="eastAsia"/>
+        </w:rPr>
+        <w:t>Decorator</w:t>
+      </w:r>
+      <w:r>
+        <w:rPr>
+          <w:rFonts w:hint="eastAsia"/>
+        </w:rPr>
+        <w:t>类</w:t>
+      </w:r>
+      <w:bookmarkEnd w:id="27"/>
+    </w:p>
+    <w:p>
       <w:r>
         <w:rPr>
           <w:noProof/>
         </w:rPr>
-        <w:lastRenderedPageBreak/>
         <w:drawing>
-          <wp:inline distT="0" distB="0" distL="0" distR="0" wp14:anchorId="395D8297" wp14:editId="49DA0160">
-            <wp:extent cx="5943600" cy="3150870"/>
+          <wp:inline distT="0" distB="0" distL="0" distR="0" wp14:anchorId="02B26E23" wp14:editId="3D7FA1B8">
+            <wp:extent cx="2580216" cy="1758462"/>
             <wp:effectExtent l="0" t="0" r="0" b="0"/>
-            <wp:docPr id="33" name="Picture 33"/>
+            <wp:docPr id="25" name="Picture 25"/>
             <wp:cNvGraphicFramePr>
               <a:graphicFrameLocks xmlns:a="http://schemas.openxmlformats.org/drawingml/2006/main" noChangeAspect="1"/>
             </wp:cNvGraphicFramePr>
@@ -5633,7 +5904,7 @@
                   <pic:spPr>
                     <a:xfrm>
                       <a:off x="0" y="0"/>
-                      <a:ext cx="5943600" cy="3150870"/>
+                      <a:ext cx="2581336" cy="1759225"/>
                     </a:xfrm>
                     <a:prstGeom prst="rect">
                       <a:avLst/>
@@ -5645,84 +5916,15 @@
           </wp:inline>
         </w:drawing>
       </w:r>
-    </w:p>
-    <w:p>
-      <w:pPr>
-        <w:pStyle w:val="Heading3"/>
-      </w:pPr>
-      <w:bookmarkStart w:id="32" w:name="_Toc462134514"/>
-      <w:r>
-        <w:rPr>
-          <w:rFonts w:hint="eastAsia"/>
-        </w:rPr>
-        <w:t>设置元素的位置</w:t>
-      </w:r>
-      <w:bookmarkEnd w:id="32"/>
-    </w:p>
-    <w:p>
-      <w:pPr>
+      <w:r>
         <w:rPr>
           <w:noProof/>
         </w:rPr>
-      </w:pPr>
-      <w:r>
-        <w:rPr>
-          <w:rFonts w:hint="eastAsia"/>
-          <w:noProof/>
-        </w:rPr>
-        <w:t>Grid</w:t>
-      </w:r>
-      <w:r>
-        <w:rPr>
-          <w:noProof/>
-        </w:rPr>
-        <w:t xml:space="preserve">.Row </w:t>
-      </w:r>
-      <w:r>
-        <w:rPr>
-          <w:rFonts w:hint="eastAsia"/>
-          <w:noProof/>
-        </w:rPr>
-        <w:t>和</w:t>
-      </w:r>
-      <w:r>
-        <w:rPr>
-          <w:rFonts w:hint="eastAsia"/>
-          <w:noProof/>
-        </w:rPr>
-        <w:t xml:space="preserve"> Grid</w:t>
-      </w:r>
-      <w:r>
-        <w:rPr>
-          <w:noProof/>
-        </w:rPr>
-        <w:t>.Column</w:t>
-      </w:r>
-    </w:p>
-    <w:p>
-      <w:pPr>
-        <w:pStyle w:val="Heading2"/>
-      </w:pPr>
-      <w:bookmarkStart w:id="33" w:name="_Toc462134515"/>
-      <w:r>
-        <w:rPr>
-          <w:rFonts w:hint="eastAsia"/>
-          <w:noProof/>
-        </w:rPr>
-        <w:t>附着属性</w:t>
-      </w:r>
-      <w:bookmarkEnd w:id="33"/>
-    </w:p>
-    <w:p>
-      <w:r>
-        <w:rPr>
-          <w:noProof/>
-        </w:rPr>
         <w:drawing>
-          <wp:inline distT="0" distB="0" distL="0" distR="0" wp14:anchorId="34F906D6" wp14:editId="0DF455B4">
-            <wp:extent cx="5943600" cy="2788285"/>
+          <wp:inline distT="0" distB="0" distL="0" distR="0" wp14:anchorId="1CDE6D75" wp14:editId="28BE53D2">
+            <wp:extent cx="2532185" cy="1194039"/>
             <wp:effectExtent l="0" t="0" r="0" b="0"/>
-            <wp:docPr id="36" name="Picture 36"/>
+            <wp:docPr id="26" name="Picture 26"/>
             <wp:cNvGraphicFramePr>
               <a:graphicFrameLocks xmlns:a="http://schemas.openxmlformats.org/drawingml/2006/main" noChangeAspect="1"/>
             </wp:cNvGraphicFramePr>
@@ -5742,7 +5944,7 @@
                   <pic:spPr>
                     <a:xfrm>
                       <a:off x="0" y="0"/>
-                      <a:ext cx="5943600" cy="2788285"/>
+                      <a:ext cx="2533643" cy="1194726"/>
                     </a:xfrm>
                     <a:prstGeom prst="rect">
                       <a:avLst/>
@@ -5755,144 +5957,25 @@
         </w:drawing>
       </w:r>
     </w:p>
-    <w:p>
-      <w:pPr>
-        <w:pStyle w:val="Heading1"/>
-      </w:pPr>
-      <w:bookmarkStart w:id="34" w:name="_Toc462134516"/>
-      <w:r>
-        <w:t>Controls</w:t>
-      </w:r>
-      <w:bookmarkEnd w:id="34"/>
-    </w:p>
+    <w:p/>
     <w:p>
       <w:pPr>
         <w:pStyle w:val="Heading2"/>
       </w:pPr>
-      <w:bookmarkStart w:id="35" w:name="_Toc462134517"/>
-      <w:proofErr w:type="spellStart"/>
-      <w:r>
-        <w:t>DataGrid</w:t>
-      </w:r>
-      <w:bookmarkEnd w:id="35"/>
-      <w:proofErr w:type="spellEnd"/>
-    </w:p>
-    <w:p>
-      <w:pPr>
-        <w:pStyle w:val="Heading3"/>
-      </w:pPr>
-      <w:bookmarkStart w:id="36" w:name="_Toc462134518"/>
-      <w:r>
-        <w:rPr>
-          <w:rFonts w:hint="eastAsia"/>
-        </w:rPr>
-        <w:t>可以设置其</w:t>
-      </w:r>
-      <w:proofErr w:type="spellStart"/>
-      <w:r>
-        <w:rPr>
-          <w:rFonts w:hint="eastAsia"/>
-        </w:rPr>
-        <w:t>ItemSource</w:t>
-      </w:r>
-      <w:proofErr w:type="spellEnd"/>
-      <w:r>
-        <w:rPr>
-          <w:rFonts w:hint="eastAsia"/>
-        </w:rPr>
-        <w:t xml:space="preserve"> </w:t>
-      </w:r>
-      <w:r>
-        <w:rPr>
-          <w:rFonts w:hint="eastAsia"/>
-        </w:rPr>
-        <w:t>属性实现列的动态生成</w:t>
-      </w:r>
-      <w:bookmarkEnd w:id="36"/>
-    </w:p>
-    <w:p>
-      <w:r>
-        <w:rPr>
-          <w:rFonts w:hint="eastAsia"/>
-        </w:rPr>
-        <w:t>只需要设置其</w:t>
-      </w:r>
-      <w:proofErr w:type="spellStart"/>
-      <w:r>
-        <w:rPr>
-          <w:rFonts w:hint="eastAsia"/>
-        </w:rPr>
-        <w:t>ItemSource</w:t>
-      </w:r>
-      <w:proofErr w:type="spellEnd"/>
-      <w:r>
-        <w:rPr>
-          <w:rFonts w:hint="eastAsia"/>
-        </w:rPr>
-        <w:t>即可。而且不同列刷新时没有感觉有闪屏的问题。</w:t>
-      </w:r>
-    </w:p>
-    <w:p>
-      <w:r>
-        <w:rPr>
-          <w:rFonts w:hint="eastAsia"/>
-        </w:rPr>
-        <w:t>即使加载</w:t>
-      </w:r>
-      <w:r>
-        <w:rPr>
-          <w:rFonts w:hint="eastAsia"/>
-        </w:rPr>
-        <w:t>100</w:t>
-      </w:r>
-      <w:r>
-        <w:rPr>
-          <w:rFonts w:hint="eastAsia"/>
-        </w:rPr>
-        <w:t>，</w:t>
-      </w:r>
-      <w:r>
-        <w:rPr>
-          <w:rFonts w:hint="eastAsia"/>
-        </w:rPr>
-        <w:t>000</w:t>
-      </w:r>
-      <w:r>
-        <w:rPr>
-          <w:rFonts w:hint="eastAsia"/>
-        </w:rPr>
-        <w:t>行数据，也没感觉有卡的现象</w:t>
-      </w:r>
-    </w:p>
-    <w:p>
-      <w:hyperlink r:id="rId43" w:history="1">
-        <w:r>
-          <w:rPr>
-            <w:rStyle w:val="Hyperlink"/>
-          </w:rPr>
-          <w:t>Demo\</w:t>
-        </w:r>
-        <w:proofErr w:type="spellStart"/>
-        <w:r>
-          <w:rPr>
-            <w:rStyle w:val="Hyperlink"/>
-          </w:rPr>
-          <w:t>DataGridDynamicCo</w:t>
-        </w:r>
-        <w:r>
-          <w:rPr>
-            <w:rStyle w:val="Hyperlink"/>
-          </w:rPr>
-          <w:t>l</w:t>
-        </w:r>
-        <w:r>
-          <w:rPr>
-            <w:rStyle w:val="Hyperlink"/>
-          </w:rPr>
-          <w:t>umns</w:t>
-        </w:r>
-        <w:proofErr w:type="spellEnd"/>
-      </w:hyperlink>
+      <w:bookmarkStart w:id="28" w:name="_Toc462134510"/>
+      <w:r>
+        <w:rPr>
+          <w:rFonts w:hint="eastAsia"/>
+        </w:rPr>
+        <w:t>Grid</w:t>
+      </w:r>
+      <w:r>
+        <w:rPr>
+          <w:rFonts w:hint="eastAsia"/>
+        </w:rPr>
+        <w:t>面板</w:t>
+      </w:r>
+      <w:bookmarkEnd w:id="28"/>
     </w:p>
     <w:p>
       <w:r>
@@ -5900,10 +5983,52 @@
           <w:noProof/>
         </w:rPr>
         <w:drawing>
-          <wp:inline distT="0" distB="0" distL="0" distR="0" wp14:anchorId="68262D3A" wp14:editId="317F7BF7">
-            <wp:extent cx="5943600" cy="3223260"/>
+          <wp:inline distT="0" distB="0" distL="0" distR="0" wp14:anchorId="27ECC493" wp14:editId="0354D922">
+            <wp:extent cx="5943600" cy="612140"/>
             <wp:effectExtent l="0" t="0" r="0" b="0"/>
-            <wp:docPr id="35" name="Picture 35"/>
+            <wp:docPr id="27" name="Picture 27"/>
+            <wp:cNvGraphicFramePr>
+              <a:graphicFrameLocks xmlns:a="http://schemas.openxmlformats.org/drawingml/2006/main" noChangeAspect="1"/>
+            </wp:cNvGraphicFramePr>
+            <a:graphic xmlns:a="http://schemas.openxmlformats.org/drawingml/2006/main">
+              <a:graphicData uri="http://schemas.openxmlformats.org/drawingml/2006/picture">
+                <pic:pic xmlns:pic="http://schemas.openxmlformats.org/drawingml/2006/picture">
+                  <pic:nvPicPr>
+                    <pic:cNvPr id="0" name=""/>
+                    <pic:cNvPicPr/>
+                  </pic:nvPicPr>
+                  <pic:blipFill>
+                    <a:blip r:embed="rId43"/>
+                    <a:stretch>
+                      <a:fillRect/>
+                    </a:stretch>
+                  </pic:blipFill>
+                  <pic:spPr>
+                    <a:xfrm>
+                      <a:off x="0" y="0"/>
+                      <a:ext cx="5943600" cy="612140"/>
+                    </a:xfrm>
+                    <a:prstGeom prst="rect">
+                      <a:avLst/>
+                    </a:prstGeom>
+                  </pic:spPr>
+                </pic:pic>
+              </a:graphicData>
+            </a:graphic>
+          </wp:inline>
+        </w:drawing>
+      </w:r>
+    </w:p>
+    <w:p>
+      <w:r>
+        <w:rPr>
+          <w:noProof/>
+        </w:rPr>
+        <w:drawing>
+          <wp:inline distT="0" distB="0" distL="0" distR="0" wp14:anchorId="76BD2BE8" wp14:editId="2110D25F">
+            <wp:extent cx="5943600" cy="772795"/>
+            <wp:effectExtent l="0" t="0" r="0" b="0"/>
+            <wp:docPr id="28" name="Picture 28"/>
             <wp:cNvGraphicFramePr>
               <a:graphicFrameLocks xmlns:a="http://schemas.openxmlformats.org/drawingml/2006/main" noChangeAspect="1"/>
             </wp:cNvGraphicFramePr>
@@ -5923,7 +6048,7 @@
                   <pic:spPr>
                     <a:xfrm>
                       <a:off x="0" y="0"/>
-                      <a:ext cx="5943600" cy="3223260"/>
+                      <a:ext cx="5943600" cy="772795"/>
                     </a:xfrm>
                     <a:prstGeom prst="rect">
                       <a:avLst/>
@@ -5937,15 +6062,45 @@
       </w:r>
     </w:p>
     <w:p>
+      <w:pPr>
+        <w:pStyle w:val="Heading3"/>
+      </w:pPr>
+      <w:bookmarkStart w:id="29" w:name="_Toc462134511"/>
+      <w:proofErr w:type="spellStart"/>
+      <w:r>
+        <w:rPr>
+          <w:rFonts w:hint="eastAsia"/>
+        </w:rPr>
+        <w:t>ShowGridLines</w:t>
+      </w:r>
+      <w:proofErr w:type="spellEnd"/>
+      <w:r>
+        <w:rPr>
+          <w:rFonts w:hint="eastAsia"/>
+        </w:rPr>
+        <w:t>属性可以显示网格线</w:t>
+      </w:r>
+      <w:bookmarkEnd w:id="29"/>
+    </w:p>
+    <w:p>
+      <w:r>
+        <w:rPr>
+          <w:rFonts w:hint="eastAsia"/>
+        </w:rPr>
+        <w:t>可以在调试时使用</w:t>
+      </w:r>
+    </w:p>
+    <w:p>
       <w:r>
         <w:rPr>
           <w:noProof/>
         </w:rPr>
+        <w:lastRenderedPageBreak/>
         <w:drawing>
-          <wp:inline distT="0" distB="0" distL="0" distR="0" wp14:anchorId="15B2DE0B" wp14:editId="4C9C1734">
-            <wp:extent cx="5943600" cy="2098040"/>
+          <wp:inline distT="0" distB="0" distL="0" distR="0" wp14:anchorId="545A5BC7" wp14:editId="230A26BC">
+            <wp:extent cx="5943600" cy="789940"/>
             <wp:effectExtent l="0" t="0" r="0" b="0"/>
-            <wp:docPr id="38" name="Picture 38"/>
+            <wp:docPr id="29" name="Picture 29"/>
             <wp:cNvGraphicFramePr>
               <a:graphicFrameLocks xmlns:a="http://schemas.openxmlformats.org/drawingml/2006/main" noChangeAspect="1"/>
             </wp:cNvGraphicFramePr>
@@ -5965,7 +6120,7 @@
                   <pic:spPr>
                     <a:xfrm>
                       <a:off x="0" y="0"/>
-                      <a:ext cx="5943600" cy="2098040"/>
+                      <a:ext cx="5943600" cy="789940"/>
                     </a:xfrm>
                     <a:prstGeom prst="rect">
                       <a:avLst/>
@@ -5980,30 +6135,40 @@
     </w:p>
     <w:p>
       <w:pPr>
-        <w:pStyle w:val="Heading1"/>
-      </w:pPr>
-      <w:bookmarkStart w:id="37" w:name="_Toc462134519"/>
-      <w:r>
-        <w:rPr>
-          <w:rFonts w:hint="eastAsia"/>
-        </w:rPr>
-        <w:lastRenderedPageBreak/>
-        <w:t>事件</w:t>
-      </w:r>
-      <w:bookmarkEnd w:id="37"/>
-    </w:p>
-    <w:p>
-      <w:pPr>
-        <w:pStyle w:val="Heading2"/>
-      </w:pPr>
-      <w:bookmarkStart w:id="38" w:name="_Toc462134520"/>
-      <w:r>
-        <w:rPr>
-          <w:rFonts w:hint="eastAsia"/>
-        </w:rPr>
-        <w:t>所有元素的键盘事件及顺序</w:t>
-      </w:r>
-      <w:bookmarkEnd w:id="38"/>
+        <w:pStyle w:val="Heading3"/>
+      </w:pPr>
+      <w:bookmarkStart w:id="30" w:name="_Toc462134512"/>
+      <w:r>
+        <w:rPr>
+          <w:rFonts w:hint="eastAsia"/>
+        </w:rPr>
+        <w:t>在</w:t>
+      </w:r>
+      <w:r>
+        <w:rPr>
+          <w:rFonts w:hint="eastAsia"/>
+        </w:rPr>
+        <w:t xml:space="preserve">Visual Studio </w:t>
+      </w:r>
+      <w:r>
+        <w:rPr>
+          <w:rFonts w:hint="eastAsia"/>
+        </w:rPr>
+        <w:t>中使用</w:t>
+      </w:r>
+      <w:r>
+        <w:rPr>
+          <w:rFonts w:hint="eastAsia"/>
+        </w:rPr>
+        <w:t>Grid</w:t>
+      </w:r>
+      <w:r>
+        <w:rPr>
+          <w:rFonts w:hint="eastAsia"/>
+        </w:rPr>
+        <w:t>面板</w:t>
+      </w:r>
+      <w:bookmarkEnd w:id="30"/>
     </w:p>
     <w:p>
       <w:r>
@@ -6011,10 +6176,10 @@
           <w:noProof/>
         </w:rPr>
         <w:drawing>
-          <wp:inline distT="0" distB="0" distL="0" distR="0" wp14:anchorId="7ACA3C96" wp14:editId="366FAA15">
-            <wp:extent cx="5943600" cy="2445385"/>
+          <wp:inline distT="0" distB="0" distL="0" distR="0" wp14:anchorId="7DA2A589" wp14:editId="77930873">
+            <wp:extent cx="5943600" cy="3063875"/>
             <wp:effectExtent l="0" t="0" r="0" b="0"/>
-            <wp:docPr id="34" name="Picture 34"/>
+            <wp:docPr id="30" name="Picture 30"/>
             <wp:cNvGraphicFramePr>
               <a:graphicFrameLocks xmlns:a="http://schemas.openxmlformats.org/drawingml/2006/main" noChangeAspect="1"/>
             </wp:cNvGraphicFramePr>
@@ -6034,7 +6199,7 @@
                   <pic:spPr>
                     <a:xfrm>
                       <a:off x="0" y="0"/>
-                      <a:ext cx="5943600" cy="2445385"/>
+                      <a:ext cx="5943600" cy="3063875"/>
                     </a:xfrm>
                     <a:prstGeom prst="rect">
                       <a:avLst/>
@@ -6047,49 +6212,16 @@
         </w:drawing>
       </w:r>
     </w:p>
-    <w:p/>
-    <w:p>
-      <w:pPr>
-        <w:pStyle w:val="Heading1"/>
-      </w:pPr>
-      <w:bookmarkStart w:id="39" w:name="_Toc462134521"/>
-      <w:r>
-        <w:rPr>
-          <w:rFonts w:hint="eastAsia"/>
-        </w:rPr>
-        <w:t>WPF</w:t>
-      </w:r>
-      <w:r>
-        <w:rPr>
-          <w:rFonts w:hint="eastAsia"/>
-        </w:rPr>
-        <w:t>感悟</w:t>
-      </w:r>
-      <w:bookmarkEnd w:id="39"/>
-    </w:p>
-    <w:p>
-      <w:pPr>
-        <w:pStyle w:val="Heading2"/>
-      </w:pPr>
-      <w:bookmarkStart w:id="40" w:name="_Toc462134522"/>
-      <w:r>
-        <w:rPr>
-          <w:rFonts w:hint="eastAsia"/>
-        </w:rPr>
-        <w:t>解耦和数据关联</w:t>
-      </w:r>
-      <w:bookmarkEnd w:id="40"/>
-    </w:p>
     <w:p>
       <w:r>
         <w:rPr>
           <w:noProof/>
         </w:rPr>
         <w:drawing>
-          <wp:inline distT="0" distB="0" distL="0" distR="0" wp14:anchorId="0772E177" wp14:editId="2CDCBCB7">
-            <wp:extent cx="5943600" cy="2279015"/>
+          <wp:inline distT="0" distB="0" distL="0" distR="0" wp14:anchorId="35B41A2E" wp14:editId="640E8612">
+            <wp:extent cx="5943600" cy="382270"/>
             <wp:effectExtent l="0" t="0" r="0" b="0"/>
-            <wp:docPr id="37" name="Picture 37"/>
+            <wp:docPr id="31" name="Picture 31"/>
             <wp:cNvGraphicFramePr>
               <a:graphicFrameLocks xmlns:a="http://schemas.openxmlformats.org/drawingml/2006/main" noChangeAspect="1"/>
             </wp:cNvGraphicFramePr>
@@ -6109,6 +6241,868 @@
                   <pic:spPr>
                     <a:xfrm>
                       <a:off x="0" y="0"/>
+                      <a:ext cx="5943600" cy="382270"/>
+                    </a:xfrm>
+                    <a:prstGeom prst="rect">
+                      <a:avLst/>
+                    </a:prstGeom>
+                  </pic:spPr>
+                </pic:pic>
+              </a:graphicData>
+            </a:graphic>
+          </wp:inline>
+        </w:drawing>
+      </w:r>
+    </w:p>
+    <w:p>
+      <w:pPr>
+        <w:pStyle w:val="Heading3"/>
+      </w:pPr>
+      <w:bookmarkStart w:id="31" w:name="_Toc462134513"/>
+      <w:r>
+        <w:rPr>
+          <w:rFonts w:hint="eastAsia"/>
+        </w:rPr>
+        <w:t>调整行列高度和跨度</w:t>
+      </w:r>
+      <w:bookmarkEnd w:id="31"/>
+    </w:p>
+    <w:p>
+      <w:r>
+        <w:rPr>
+          <w:noProof/>
+        </w:rPr>
+        <w:drawing>
+          <wp:inline distT="0" distB="0" distL="0" distR="0" wp14:anchorId="7D6D18B4" wp14:editId="0B3D341B">
+            <wp:extent cx="5943600" cy="1273810"/>
+            <wp:effectExtent l="0" t="0" r="0" b="0"/>
+            <wp:docPr id="32" name="Picture 32"/>
+            <wp:cNvGraphicFramePr>
+              <a:graphicFrameLocks xmlns:a="http://schemas.openxmlformats.org/drawingml/2006/main" noChangeAspect="1"/>
+            </wp:cNvGraphicFramePr>
+            <a:graphic xmlns:a="http://schemas.openxmlformats.org/drawingml/2006/main">
+              <a:graphicData uri="http://schemas.openxmlformats.org/drawingml/2006/picture">
+                <pic:pic xmlns:pic="http://schemas.openxmlformats.org/drawingml/2006/picture">
+                  <pic:nvPicPr>
+                    <pic:cNvPr id="0" name=""/>
+                    <pic:cNvPicPr/>
+                  </pic:nvPicPr>
+                  <pic:blipFill>
+                    <a:blip r:embed="rId48"/>
+                    <a:stretch>
+                      <a:fillRect/>
+                    </a:stretch>
+                  </pic:blipFill>
+                  <pic:spPr>
+                    <a:xfrm>
+                      <a:off x="0" y="0"/>
+                      <a:ext cx="5943600" cy="1273810"/>
+                    </a:xfrm>
+                    <a:prstGeom prst="rect">
+                      <a:avLst/>
+                    </a:prstGeom>
+                  </pic:spPr>
+                </pic:pic>
+              </a:graphicData>
+            </a:graphic>
+          </wp:inline>
+        </w:drawing>
+      </w:r>
+    </w:p>
+    <w:p>
+      <w:r>
+        <w:rPr>
+          <w:noProof/>
+        </w:rPr>
+        <w:lastRenderedPageBreak/>
+        <w:drawing>
+          <wp:inline distT="0" distB="0" distL="0" distR="0" wp14:anchorId="395D8297" wp14:editId="49DA0160">
+            <wp:extent cx="5943600" cy="3150870"/>
+            <wp:effectExtent l="0" t="0" r="0" b="0"/>
+            <wp:docPr id="33" name="Picture 33"/>
+            <wp:cNvGraphicFramePr>
+              <a:graphicFrameLocks xmlns:a="http://schemas.openxmlformats.org/drawingml/2006/main" noChangeAspect="1"/>
+            </wp:cNvGraphicFramePr>
+            <a:graphic xmlns:a="http://schemas.openxmlformats.org/drawingml/2006/main">
+              <a:graphicData uri="http://schemas.openxmlformats.org/drawingml/2006/picture">
+                <pic:pic xmlns:pic="http://schemas.openxmlformats.org/drawingml/2006/picture">
+                  <pic:nvPicPr>
+                    <pic:cNvPr id="0" name=""/>
+                    <pic:cNvPicPr/>
+                  </pic:nvPicPr>
+                  <pic:blipFill>
+                    <a:blip r:embed="rId49"/>
+                    <a:stretch>
+                      <a:fillRect/>
+                    </a:stretch>
+                  </pic:blipFill>
+                  <pic:spPr>
+                    <a:xfrm>
+                      <a:off x="0" y="0"/>
+                      <a:ext cx="5943600" cy="3150870"/>
+                    </a:xfrm>
+                    <a:prstGeom prst="rect">
+                      <a:avLst/>
+                    </a:prstGeom>
+                  </pic:spPr>
+                </pic:pic>
+              </a:graphicData>
+            </a:graphic>
+          </wp:inline>
+        </w:drawing>
+      </w:r>
+    </w:p>
+    <w:p>
+      <w:pPr>
+        <w:pStyle w:val="Heading3"/>
+      </w:pPr>
+      <w:bookmarkStart w:id="32" w:name="_Toc462134514"/>
+      <w:r>
+        <w:rPr>
+          <w:rFonts w:hint="eastAsia"/>
+        </w:rPr>
+        <w:t>设置元素的位置</w:t>
+      </w:r>
+      <w:bookmarkEnd w:id="32"/>
+    </w:p>
+    <w:p>
+      <w:pPr>
+        <w:rPr>
+          <w:noProof/>
+        </w:rPr>
+      </w:pPr>
+      <w:r>
+        <w:rPr>
+          <w:rFonts w:hint="eastAsia"/>
+          <w:noProof/>
+        </w:rPr>
+        <w:t>Grid</w:t>
+      </w:r>
+      <w:r>
+        <w:rPr>
+          <w:noProof/>
+        </w:rPr>
+        <w:t xml:space="preserve">.Row </w:t>
+      </w:r>
+      <w:r>
+        <w:rPr>
+          <w:rFonts w:hint="eastAsia"/>
+          <w:noProof/>
+        </w:rPr>
+        <w:t>和</w:t>
+      </w:r>
+      <w:r>
+        <w:rPr>
+          <w:rFonts w:hint="eastAsia"/>
+          <w:noProof/>
+        </w:rPr>
+        <w:t xml:space="preserve"> Grid</w:t>
+      </w:r>
+      <w:r>
+        <w:rPr>
+          <w:noProof/>
+        </w:rPr>
+        <w:t>.Column</w:t>
+      </w:r>
+    </w:p>
+    <w:p>
+      <w:pPr>
+        <w:pStyle w:val="Heading2"/>
+      </w:pPr>
+      <w:bookmarkStart w:id="33" w:name="_Toc462134515"/>
+      <w:r>
+        <w:rPr>
+          <w:rFonts w:hint="eastAsia"/>
+          <w:noProof/>
+        </w:rPr>
+        <w:t>附着属性</w:t>
+      </w:r>
+      <w:bookmarkEnd w:id="33"/>
+    </w:p>
+    <w:p>
+      <w:r>
+        <w:rPr>
+          <w:noProof/>
+        </w:rPr>
+        <w:drawing>
+          <wp:inline distT="0" distB="0" distL="0" distR="0" wp14:anchorId="34F906D6" wp14:editId="0DF455B4">
+            <wp:extent cx="5943600" cy="2788285"/>
+            <wp:effectExtent l="0" t="0" r="0" b="0"/>
+            <wp:docPr id="36" name="Picture 36"/>
+            <wp:cNvGraphicFramePr>
+              <a:graphicFrameLocks xmlns:a="http://schemas.openxmlformats.org/drawingml/2006/main" noChangeAspect="1"/>
+            </wp:cNvGraphicFramePr>
+            <a:graphic xmlns:a="http://schemas.openxmlformats.org/drawingml/2006/main">
+              <a:graphicData uri="http://schemas.openxmlformats.org/drawingml/2006/picture">
+                <pic:pic xmlns:pic="http://schemas.openxmlformats.org/drawingml/2006/picture">
+                  <pic:nvPicPr>
+                    <pic:cNvPr id="0" name=""/>
+                    <pic:cNvPicPr/>
+                  </pic:nvPicPr>
+                  <pic:blipFill>
+                    <a:blip r:embed="rId50"/>
+                    <a:stretch>
+                      <a:fillRect/>
+                    </a:stretch>
+                  </pic:blipFill>
+                  <pic:spPr>
+                    <a:xfrm>
+                      <a:off x="0" y="0"/>
+                      <a:ext cx="5943600" cy="2788285"/>
+                    </a:xfrm>
+                    <a:prstGeom prst="rect">
+                      <a:avLst/>
+                    </a:prstGeom>
+                  </pic:spPr>
+                </pic:pic>
+              </a:graphicData>
+            </a:graphic>
+          </wp:inline>
+        </w:drawing>
+      </w:r>
+    </w:p>
+    <w:p>
+      <w:pPr>
+        <w:pStyle w:val="Heading1"/>
+      </w:pPr>
+      <w:bookmarkStart w:id="34" w:name="_Toc462134516"/>
+      <w:r>
+        <w:t>Controls</w:t>
+      </w:r>
+      <w:bookmarkEnd w:id="34"/>
+    </w:p>
+    <w:p>
+      <w:pPr>
+        <w:pStyle w:val="Heading2"/>
+      </w:pPr>
+      <w:bookmarkStart w:id="35" w:name="_Toc462134517"/>
+      <w:proofErr w:type="spellStart"/>
+      <w:r>
+        <w:t>DataGrid</w:t>
+      </w:r>
+      <w:bookmarkEnd w:id="35"/>
+      <w:proofErr w:type="spellEnd"/>
+    </w:p>
+    <w:p>
+      <w:pPr>
+        <w:pStyle w:val="Heading3"/>
+      </w:pPr>
+      <w:bookmarkStart w:id="36" w:name="_Toc462134518"/>
+      <w:r>
+        <w:rPr>
+          <w:rFonts w:hint="eastAsia"/>
+        </w:rPr>
+        <w:t>可以设置其</w:t>
+      </w:r>
+      <w:proofErr w:type="spellStart"/>
+      <w:r>
+        <w:rPr>
+          <w:rFonts w:hint="eastAsia"/>
+        </w:rPr>
+        <w:t>ItemSource</w:t>
+      </w:r>
+      <w:proofErr w:type="spellEnd"/>
+      <w:r>
+        <w:rPr>
+          <w:rFonts w:hint="eastAsia"/>
+        </w:rPr>
+        <w:t xml:space="preserve"> </w:t>
+      </w:r>
+      <w:r>
+        <w:rPr>
+          <w:rFonts w:hint="eastAsia"/>
+        </w:rPr>
+        <w:t>属性实现列的动态生成</w:t>
+      </w:r>
+      <w:bookmarkEnd w:id="36"/>
+    </w:p>
+    <w:p>
+      <w:r>
+        <w:rPr>
+          <w:rFonts w:hint="eastAsia"/>
+        </w:rPr>
+        <w:t>只需要设置其</w:t>
+      </w:r>
+      <w:proofErr w:type="spellStart"/>
+      <w:r>
+        <w:rPr>
+          <w:rFonts w:hint="eastAsia"/>
+        </w:rPr>
+        <w:t>ItemSource</w:t>
+      </w:r>
+      <w:proofErr w:type="spellEnd"/>
+      <w:r>
+        <w:rPr>
+          <w:rFonts w:hint="eastAsia"/>
+        </w:rPr>
+        <w:t>即可。而且不同列刷新时没有感觉有闪屏的问题。</w:t>
+      </w:r>
+    </w:p>
+    <w:p>
+      <w:r>
+        <w:rPr>
+          <w:rFonts w:hint="eastAsia"/>
+        </w:rPr>
+        <w:t>即使加载</w:t>
+      </w:r>
+      <w:r>
+        <w:rPr>
+          <w:rFonts w:hint="eastAsia"/>
+        </w:rPr>
+        <w:t>100</w:t>
+      </w:r>
+      <w:r>
+        <w:rPr>
+          <w:rFonts w:hint="eastAsia"/>
+        </w:rPr>
+        <w:t>，</w:t>
+      </w:r>
+      <w:r>
+        <w:rPr>
+          <w:rFonts w:hint="eastAsia"/>
+        </w:rPr>
+        <w:t>000</w:t>
+      </w:r>
+      <w:r>
+        <w:rPr>
+          <w:rFonts w:hint="eastAsia"/>
+        </w:rPr>
+        <w:t>行数据，也没感觉有卡的现象</w:t>
+      </w:r>
+    </w:p>
+    <w:p>
+      <w:hyperlink r:id="rId51" w:history="1">
+        <w:r>
+          <w:rPr>
+            <w:rStyle w:val="Hyperlink"/>
+          </w:rPr>
+          <w:t>Demo\</w:t>
+        </w:r>
+        <w:proofErr w:type="spellStart"/>
+        <w:r>
+          <w:rPr>
+            <w:rStyle w:val="Hyperlink"/>
+          </w:rPr>
+          <w:t>DataGridDynamicColumns</w:t>
+        </w:r>
+        <w:proofErr w:type="spellEnd"/>
+      </w:hyperlink>
+    </w:p>
+    <w:p>
+      <w:r>
+        <w:rPr>
+          <w:noProof/>
+        </w:rPr>
+        <w:drawing>
+          <wp:inline distT="0" distB="0" distL="0" distR="0" wp14:anchorId="68262D3A" wp14:editId="317F7BF7">
+            <wp:extent cx="5943600" cy="3223260"/>
+            <wp:effectExtent l="0" t="0" r="0" b="0"/>
+            <wp:docPr id="35" name="Picture 35"/>
+            <wp:cNvGraphicFramePr>
+              <a:graphicFrameLocks xmlns:a="http://schemas.openxmlformats.org/drawingml/2006/main" noChangeAspect="1"/>
+            </wp:cNvGraphicFramePr>
+            <a:graphic xmlns:a="http://schemas.openxmlformats.org/drawingml/2006/main">
+              <a:graphicData uri="http://schemas.openxmlformats.org/drawingml/2006/picture">
+                <pic:pic xmlns:pic="http://schemas.openxmlformats.org/drawingml/2006/picture">
+                  <pic:nvPicPr>
+                    <pic:cNvPr id="0" name=""/>
+                    <pic:cNvPicPr/>
+                  </pic:nvPicPr>
+                  <pic:blipFill>
+                    <a:blip r:embed="rId52"/>
+                    <a:stretch>
+                      <a:fillRect/>
+                    </a:stretch>
+                  </pic:blipFill>
+                  <pic:spPr>
+                    <a:xfrm>
+                      <a:off x="0" y="0"/>
+                      <a:ext cx="5943600" cy="3223260"/>
+                    </a:xfrm>
+                    <a:prstGeom prst="rect">
+                      <a:avLst/>
+                    </a:prstGeom>
+                  </pic:spPr>
+                </pic:pic>
+              </a:graphicData>
+            </a:graphic>
+          </wp:inline>
+        </w:drawing>
+      </w:r>
+    </w:p>
+    <w:p>
+      <w:r>
+        <w:rPr>
+          <w:noProof/>
+        </w:rPr>
+        <w:drawing>
+          <wp:inline distT="0" distB="0" distL="0" distR="0" wp14:anchorId="15B2DE0B" wp14:editId="4C9C1734">
+            <wp:extent cx="5943600" cy="2098040"/>
+            <wp:effectExtent l="0" t="0" r="0" b="0"/>
+            <wp:docPr id="38" name="Picture 38"/>
+            <wp:cNvGraphicFramePr>
+              <a:graphicFrameLocks xmlns:a="http://schemas.openxmlformats.org/drawingml/2006/main" noChangeAspect="1"/>
+            </wp:cNvGraphicFramePr>
+            <a:graphic xmlns:a="http://schemas.openxmlformats.org/drawingml/2006/main">
+              <a:graphicData uri="http://schemas.openxmlformats.org/drawingml/2006/picture">
+                <pic:pic xmlns:pic="http://schemas.openxmlformats.org/drawingml/2006/picture">
+                  <pic:nvPicPr>
+                    <pic:cNvPr id="0" name=""/>
+                    <pic:cNvPicPr/>
+                  </pic:nvPicPr>
+                  <pic:blipFill>
+                    <a:blip r:embed="rId53"/>
+                    <a:stretch>
+                      <a:fillRect/>
+                    </a:stretch>
+                  </pic:blipFill>
+                  <pic:spPr>
+                    <a:xfrm>
+                      <a:off x="0" y="0"/>
+                      <a:ext cx="5943600" cy="2098040"/>
+                    </a:xfrm>
+                    <a:prstGeom prst="rect">
+                      <a:avLst/>
+                    </a:prstGeom>
+                  </pic:spPr>
+                </pic:pic>
+              </a:graphicData>
+            </a:graphic>
+          </wp:inline>
+        </w:drawing>
+      </w:r>
+    </w:p>
+    <w:p>
+      <w:pPr>
+        <w:pStyle w:val="Heading2"/>
+      </w:pPr>
+      <w:proofErr w:type="spellStart"/>
+      <w:r>
+        <w:t>WebBrowser</w:t>
+      </w:r>
+      <w:proofErr w:type="spellEnd"/>
+    </w:p>
+    <w:p>
+      <w:pPr>
+        <w:pStyle w:val="Heading3"/>
+      </w:pPr>
+      <w:proofErr w:type="spellStart"/>
+      <w:r>
+        <w:t>LoadCompleted</w:t>
+      </w:r>
+      <w:proofErr w:type="spellEnd"/>
+      <w:r>
+        <w:t xml:space="preserve"> vs Loaded</w:t>
+      </w:r>
+    </w:p>
+    <w:p>
+      <w:pPr>
+        <w:rPr>
+          <w:rFonts w:hint="eastAsia"/>
+        </w:rPr>
+      </w:pPr>
+      <w:proofErr w:type="spellStart"/>
+      <w:r>
+        <w:t>Webbrowder</w:t>
+      </w:r>
+      <w:proofErr w:type="spellEnd"/>
+      <w:r>
+        <w:t xml:space="preserve"> </w:t>
+      </w:r>
+      <w:r>
+        <w:rPr>
+          <w:rFonts w:hint="eastAsia"/>
+        </w:rPr>
+        <w:t>判断文档是否</w:t>
+      </w:r>
+      <w:r>
+        <w:rPr>
+          <w:rFonts w:hint="eastAsia"/>
+        </w:rPr>
+        <w:t xml:space="preserve">load </w:t>
+      </w:r>
+      <w:r>
+        <w:rPr>
+          <w:rFonts w:hint="eastAsia"/>
+        </w:rPr>
+        <w:t>完毕应该使用</w:t>
+      </w:r>
+      <w:proofErr w:type="spellStart"/>
+      <w:r>
+        <w:rPr>
+          <w:rFonts w:hint="eastAsia"/>
+        </w:rPr>
+        <w:t>loadcompleted</w:t>
+      </w:r>
+      <w:proofErr w:type="spellEnd"/>
+      <w:r>
+        <w:rPr>
+          <w:rFonts w:hint="eastAsia"/>
+        </w:rPr>
+        <w:t xml:space="preserve"> event</w:t>
+      </w:r>
+      <w:r>
+        <w:rPr>
+          <w:rFonts w:hint="eastAsia"/>
+        </w:rPr>
+        <w:t>。</w:t>
+      </w:r>
+    </w:p>
+    <w:p>
+      <w:pPr>
+        <w:rPr>
+          <w:rFonts w:hint="eastAsia"/>
+        </w:rPr>
+      </w:pPr>
+      <w:r>
+        <w:rPr>
+          <w:rFonts w:hint="eastAsia"/>
+        </w:rPr>
+        <w:t>Loaded event</w:t>
+      </w:r>
+      <w:r>
+        <w:rPr>
+          <w:rFonts w:hint="eastAsia"/>
+        </w:rPr>
+        <w:t>是其从</w:t>
+      </w:r>
+      <w:proofErr w:type="spellStart"/>
+      <w:r>
+        <w:rPr>
+          <w:rFonts w:hint="eastAsia"/>
+        </w:rPr>
+        <w:t>FrameworkElement</w:t>
+      </w:r>
+      <w:proofErr w:type="spellEnd"/>
+      <w:r>
+        <w:rPr>
+          <w:rFonts w:hint="eastAsia"/>
+        </w:rPr>
+        <w:t>类中继承过来的。</w:t>
+      </w:r>
+    </w:p>
+    <w:p>
+      <w:pPr>
+        <w:pStyle w:val="ListParagraph"/>
+        <w:numPr>
+          <w:ilvl w:val="0"/>
+          <w:numId w:val="10"/>
+        </w:numPr>
+        <w:rPr>
+          <w:rFonts w:hint="eastAsia"/>
+          <w:b/>
+          <w:color w:val="FF0000"/>
+        </w:rPr>
+      </w:pPr>
+      <w:r>
+        <w:rPr>
+          <w:rFonts w:hint="eastAsia"/>
+          <w:b/>
+          <w:color w:val="FF0000"/>
+        </w:rPr>
+        <w:t>Loaded</w:t>
+      </w:r>
+    </w:p>
+    <w:p>
+      <w:pPr>
+        <w:rPr>
+          <w:rFonts w:hint="eastAsia"/>
+        </w:rPr>
+      </w:pPr>
+      <w:r>
+        <w:rPr>
+          <w:noProof/>
+        </w:rPr>
+        <w:lastRenderedPageBreak/>
+        <w:drawing>
+          <wp:inline distT="0" distB="0" distL="0" distR="0" wp14:anchorId="653EFB40" wp14:editId="0EE3E8CD">
+            <wp:extent cx="4224338" cy="1423006"/>
+            <wp:effectExtent l="0" t="0" r="0" b="0"/>
+            <wp:docPr id="39" name="Picture 39"/>
+            <wp:cNvGraphicFramePr>
+              <a:graphicFrameLocks xmlns:a="http://schemas.openxmlformats.org/drawingml/2006/main" noChangeAspect="1"/>
+            </wp:cNvGraphicFramePr>
+            <a:graphic xmlns:a="http://schemas.openxmlformats.org/drawingml/2006/main">
+              <a:graphicData uri="http://schemas.openxmlformats.org/drawingml/2006/picture">
+                <pic:pic xmlns:pic="http://schemas.openxmlformats.org/drawingml/2006/picture">
+                  <pic:nvPicPr>
+                    <pic:cNvPr id="0" name=""/>
+                    <pic:cNvPicPr/>
+                  </pic:nvPicPr>
+                  <pic:blipFill>
+                    <a:blip r:embed="rId54"/>
+                    <a:stretch>
+                      <a:fillRect/>
+                    </a:stretch>
+                  </pic:blipFill>
+                  <pic:spPr>
+                    <a:xfrm>
+                      <a:off x="0" y="0"/>
+                      <a:ext cx="4228361" cy="1424361"/>
+                    </a:xfrm>
+                    <a:prstGeom prst="rect">
+                      <a:avLst/>
+                    </a:prstGeom>
+                  </pic:spPr>
+                </pic:pic>
+              </a:graphicData>
+            </a:graphic>
+          </wp:inline>
+        </w:drawing>
+      </w:r>
+    </w:p>
+    <w:p>
+      <w:pPr>
+        <w:pStyle w:val="ListParagraph"/>
+        <w:numPr>
+          <w:ilvl w:val="0"/>
+          <w:numId w:val="10"/>
+        </w:numPr>
+        <w:rPr>
+          <w:rFonts w:hint="eastAsia"/>
+          <w:b/>
+          <w:color w:val="FF0000"/>
+        </w:rPr>
+      </w:pPr>
+      <w:proofErr w:type="spellStart"/>
+      <w:r>
+        <w:rPr>
+          <w:rFonts w:hint="eastAsia"/>
+          <w:b/>
+          <w:color w:val="FF0000"/>
+        </w:rPr>
+        <w:t>Load</w:t>
+      </w:r>
+      <w:r>
+        <w:rPr>
+          <w:rFonts w:hint="eastAsia"/>
+          <w:b/>
+          <w:color w:val="FF0000"/>
+        </w:rPr>
+        <w:t>Co</w:t>
+      </w:r>
+      <w:r>
+        <w:rPr>
+          <w:rFonts w:hint="eastAsia"/>
+          <w:b/>
+          <w:color w:val="FF0000"/>
+        </w:rPr>
+        <w:t>mpleted</w:t>
+      </w:r>
+      <w:proofErr w:type="spellEnd"/>
+    </w:p>
+    <w:p>
+      <w:pPr>
+        <w:rPr>
+          <w:rFonts w:hint="eastAsia"/>
+        </w:rPr>
+      </w:pPr>
+      <w:r>
+        <w:rPr>
+          <w:noProof/>
+        </w:rPr>
+        <w:drawing>
+          <wp:inline distT="0" distB="0" distL="0" distR="0" wp14:anchorId="3BE90613" wp14:editId="51818CA2">
+            <wp:extent cx="4921693" cy="2860471"/>
+            <wp:effectExtent l="0" t="0" r="0" b="0"/>
+            <wp:docPr id="40" name="Picture 40"/>
+            <wp:cNvGraphicFramePr>
+              <a:graphicFrameLocks xmlns:a="http://schemas.openxmlformats.org/drawingml/2006/main" noChangeAspect="1"/>
+            </wp:cNvGraphicFramePr>
+            <a:graphic xmlns:a="http://schemas.openxmlformats.org/drawingml/2006/main">
+              <a:graphicData uri="http://schemas.openxmlformats.org/drawingml/2006/picture">
+                <pic:pic xmlns:pic="http://schemas.openxmlformats.org/drawingml/2006/picture">
+                  <pic:nvPicPr>
+                    <pic:cNvPr id="0" name=""/>
+                    <pic:cNvPicPr/>
+                  </pic:nvPicPr>
+                  <pic:blipFill>
+                    <a:blip r:embed="rId55"/>
+                    <a:stretch>
+                      <a:fillRect/>
+                    </a:stretch>
+                  </pic:blipFill>
+                  <pic:spPr>
+                    <a:xfrm>
+                      <a:off x="0" y="0"/>
+                      <a:ext cx="4923957" cy="2861787"/>
+                    </a:xfrm>
+                    <a:prstGeom prst="rect">
+                      <a:avLst/>
+                    </a:prstGeom>
+                  </pic:spPr>
+                </pic:pic>
+              </a:graphicData>
+            </a:graphic>
+          </wp:inline>
+        </w:drawing>
+      </w:r>
+    </w:p>
+    <w:p>
+      <w:pPr>
+        <w:pStyle w:val="Heading3"/>
+        <w:rPr>
+          <w:rFonts w:hint="eastAsia"/>
+        </w:rPr>
+      </w:pPr>
+      <w:r>
+        <w:t>B</w:t>
+      </w:r>
+      <w:r>
+        <w:rPr>
+          <w:rFonts w:hint="eastAsia"/>
+        </w:rPr>
+        <w:t>rowser Demo</w:t>
+      </w:r>
+    </w:p>
+    <w:p>
+      <w:hyperlink r:id="rId56" w:history="1">
+        <w:r>
+          <w:rPr>
+            <w:rStyle w:val="Hyperlink"/>
+            <w:rFonts w:hint="eastAsia"/>
+          </w:rPr>
+          <w:t>Demo</w:t>
+        </w:r>
+        <w:r>
+          <w:rPr>
+            <w:rStyle w:val="Hyperlink"/>
+          </w:rPr>
+          <w:t>\Stock</w:t>
+        </w:r>
+      </w:hyperlink>
+    </w:p>
+    <w:p>
+      <w:pPr>
+        <w:pStyle w:val="Heading1"/>
+      </w:pPr>
+      <w:bookmarkStart w:id="37" w:name="_Toc462134519"/>
+      <w:r>
+        <w:rPr>
+          <w:rFonts w:hint="eastAsia"/>
+        </w:rPr>
+        <w:lastRenderedPageBreak/>
+        <w:t>事件</w:t>
+      </w:r>
+      <w:bookmarkEnd w:id="37"/>
+    </w:p>
+    <w:p>
+      <w:pPr>
+        <w:pStyle w:val="Heading2"/>
+      </w:pPr>
+      <w:bookmarkStart w:id="38" w:name="_Toc462134520"/>
+      <w:r>
+        <w:rPr>
+          <w:rFonts w:hint="eastAsia"/>
+        </w:rPr>
+        <w:t>所有元素的键盘事件及顺序</w:t>
+      </w:r>
+      <w:bookmarkEnd w:id="38"/>
+    </w:p>
+    <w:p>
+      <w:r>
+        <w:rPr>
+          <w:noProof/>
+        </w:rPr>
+        <w:drawing>
+          <wp:inline distT="0" distB="0" distL="0" distR="0" wp14:anchorId="7ACA3C96" wp14:editId="366FAA15">
+            <wp:extent cx="5943600" cy="2445385"/>
+            <wp:effectExtent l="0" t="0" r="0" b="0"/>
+            <wp:docPr id="34" name="Picture 34"/>
+            <wp:cNvGraphicFramePr>
+              <a:graphicFrameLocks xmlns:a="http://schemas.openxmlformats.org/drawingml/2006/main" noChangeAspect="1"/>
+            </wp:cNvGraphicFramePr>
+            <a:graphic xmlns:a="http://schemas.openxmlformats.org/drawingml/2006/main">
+              <a:graphicData uri="http://schemas.openxmlformats.org/drawingml/2006/picture">
+                <pic:pic xmlns:pic="http://schemas.openxmlformats.org/drawingml/2006/picture">
+                  <pic:nvPicPr>
+                    <pic:cNvPr id="0" name=""/>
+                    <pic:cNvPicPr/>
+                  </pic:nvPicPr>
+                  <pic:blipFill>
+                    <a:blip r:embed="rId57"/>
+                    <a:stretch>
+                      <a:fillRect/>
+                    </a:stretch>
+                  </pic:blipFill>
+                  <pic:spPr>
+                    <a:xfrm>
+                      <a:off x="0" y="0"/>
+                      <a:ext cx="5943600" cy="2445385"/>
+                    </a:xfrm>
+                    <a:prstGeom prst="rect">
+                      <a:avLst/>
+                    </a:prstGeom>
+                  </pic:spPr>
+                </pic:pic>
+              </a:graphicData>
+            </a:graphic>
+          </wp:inline>
+        </w:drawing>
+      </w:r>
+    </w:p>
+    <w:p/>
+    <w:p>
+      <w:pPr>
+        <w:pStyle w:val="Heading1"/>
+      </w:pPr>
+      <w:bookmarkStart w:id="39" w:name="_Toc462134521"/>
+      <w:r>
+        <w:rPr>
+          <w:rFonts w:hint="eastAsia"/>
+        </w:rPr>
+        <w:t>WPF</w:t>
+      </w:r>
+      <w:r>
+        <w:rPr>
+          <w:rFonts w:hint="eastAsia"/>
+        </w:rPr>
+        <w:t>感悟</w:t>
+      </w:r>
+      <w:bookmarkEnd w:id="39"/>
+    </w:p>
+    <w:p>
+      <w:pPr>
+        <w:pStyle w:val="Heading2"/>
+      </w:pPr>
+      <w:bookmarkStart w:id="40" w:name="_Toc462134522"/>
+      <w:r>
+        <w:rPr>
+          <w:rFonts w:hint="eastAsia"/>
+        </w:rPr>
+        <w:t>解耦和数据关联</w:t>
+      </w:r>
+      <w:bookmarkEnd w:id="40"/>
+    </w:p>
+    <w:p>
+      <w:r>
+        <w:rPr>
+          <w:noProof/>
+        </w:rPr>
+        <w:drawing>
+          <wp:inline distT="0" distB="0" distL="0" distR="0" wp14:anchorId="0772E177" wp14:editId="2CDCBCB7">
+            <wp:extent cx="5943600" cy="2279015"/>
+            <wp:effectExtent l="0" t="0" r="0" b="0"/>
+            <wp:docPr id="37" name="Picture 37"/>
+            <wp:cNvGraphicFramePr>
+              <a:graphicFrameLocks xmlns:a="http://schemas.openxmlformats.org/drawingml/2006/main" noChangeAspect="1"/>
+            </wp:cNvGraphicFramePr>
+            <a:graphic xmlns:a="http://schemas.openxmlformats.org/drawingml/2006/main">
+              <a:graphicData uri="http://schemas.openxmlformats.org/drawingml/2006/picture">
+                <pic:pic xmlns:pic="http://schemas.openxmlformats.org/drawingml/2006/picture">
+                  <pic:nvPicPr>
+                    <pic:cNvPr id="0" name=""/>
+                    <pic:cNvPicPr/>
+                  </pic:nvPicPr>
+                  <pic:blipFill>
+                    <a:blip r:embed="rId58"/>
+                    <a:stretch>
+                      <a:fillRect/>
+                    </a:stretch>
+                  </pic:blipFill>
+                  <pic:spPr>
+                    <a:xfrm>
+                      <a:off x="0" y="0"/>
                       <a:ext cx="5943600" cy="2279015"/>
                     </a:xfrm>
                     <a:prstGeom prst="rect">
@@ -6212,7 +7206,7 @@
     </w:p>
     <w:p/>
     <w:sectPr>
-      <w:footerReference w:type="default" r:id="rId48"/>
+      <w:footerReference w:type="default" r:id="rId59"/>
       <w:pgSz w:w="12240" w:h="15840"/>
       <w:pgMar w:top="1440" w:right="1440" w:bottom="1440" w:left="1440" w:header="720" w:footer="720" w:gutter="0"/>
       <w:cols w:space="720"/>
@@ -6308,7 +7302,7 @@
                 <w:bCs/>
                 <w:noProof/>
               </w:rPr>
-              <w:t>2</w:t>
+              <w:t>9</w:t>
             </w:r>
             <w:r>
               <w:rPr>
@@ -6353,7 +7347,7 @@
                 <w:bCs/>
                 <w:noProof/>
               </w:rPr>
-              <w:t>17</w:t>
+              <w:t>20</w:t>
             </w:r>
             <w:r>
               <w:rPr>
@@ -6494,6 +7488,119 @@
     </w:lvl>
   </w:abstractNum>
   <w:abstractNum w:abstractNumId="1">
+    <w:nsid w:val="19772990"/>
+    <w:multiLevelType w:val="hybridMultilevel"/>
+    <w:tmpl w:val="73A63452"/>
+    <w:lvl w:ilvl="0" w:tplc="04090005">
+      <w:start w:val="1"/>
+      <w:numFmt w:val="bullet"/>
+      <w:lvlText w:val=""/>
+      <w:lvlJc w:val="left"/>
+      <w:pPr>
+        <w:ind w:left="1008" w:hanging="360"/>
+      </w:pPr>
+      <w:rPr>
+        <w:rFonts w:ascii="Wingdings" w:hAnsi="Wingdings" w:hint="default"/>
+      </w:rPr>
+    </w:lvl>
+    <w:lvl w:ilvl="1" w:tplc="04090003" w:tentative="1">
+      <w:start w:val="1"/>
+      <w:numFmt w:val="bullet"/>
+      <w:lvlText w:val="o"/>
+      <w:lvlJc w:val="left"/>
+      <w:pPr>
+        <w:ind w:left="1728" w:hanging="360"/>
+      </w:pPr>
+      <w:rPr>
+        <w:rFonts w:ascii="Courier New" w:hAnsi="Courier New" w:cs="Courier New" w:hint="default"/>
+      </w:rPr>
+    </w:lvl>
+    <w:lvl w:ilvl="2" w:tplc="04090005" w:tentative="1">
+      <w:start w:val="1"/>
+      <w:numFmt w:val="bullet"/>
+      <w:lvlText w:val=""/>
+      <w:lvlJc w:val="left"/>
+      <w:pPr>
+        <w:ind w:left="2448" w:hanging="360"/>
+      </w:pPr>
+      <w:rPr>
+        <w:rFonts w:ascii="Wingdings" w:hAnsi="Wingdings" w:hint="default"/>
+      </w:rPr>
+    </w:lvl>
+    <w:lvl w:ilvl="3" w:tplc="04090001" w:tentative="1">
+      <w:start w:val="1"/>
+      <w:numFmt w:val="bullet"/>
+      <w:lvlText w:val=""/>
+      <w:lvlJc w:val="left"/>
+      <w:pPr>
+        <w:ind w:left="3168" w:hanging="360"/>
+      </w:pPr>
+      <w:rPr>
+        <w:rFonts w:ascii="Symbol" w:hAnsi="Symbol" w:hint="default"/>
+      </w:rPr>
+    </w:lvl>
+    <w:lvl w:ilvl="4" w:tplc="04090003" w:tentative="1">
+      <w:start w:val="1"/>
+      <w:numFmt w:val="bullet"/>
+      <w:lvlText w:val="o"/>
+      <w:lvlJc w:val="left"/>
+      <w:pPr>
+        <w:ind w:left="3888" w:hanging="360"/>
+      </w:pPr>
+      <w:rPr>
+        <w:rFonts w:ascii="Courier New" w:hAnsi="Courier New" w:cs="Courier New" w:hint="default"/>
+      </w:rPr>
+    </w:lvl>
+    <w:lvl w:ilvl="5" w:tplc="04090005" w:tentative="1">
+      <w:start w:val="1"/>
+      <w:numFmt w:val="bullet"/>
+      <w:lvlText w:val=""/>
+      <w:lvlJc w:val="left"/>
+      <w:pPr>
+        <w:ind w:left="4608" w:hanging="360"/>
+      </w:pPr>
+      <w:rPr>
+        <w:rFonts w:ascii="Wingdings" w:hAnsi="Wingdings" w:hint="default"/>
+      </w:rPr>
+    </w:lvl>
+    <w:lvl w:ilvl="6" w:tplc="04090001" w:tentative="1">
+      <w:start w:val="1"/>
+      <w:numFmt w:val="bullet"/>
+      <w:lvlText w:val=""/>
+      <w:lvlJc w:val="left"/>
+      <w:pPr>
+        <w:ind w:left="5328" w:hanging="360"/>
+      </w:pPr>
+      <w:rPr>
+        <w:rFonts w:ascii="Symbol" w:hAnsi="Symbol" w:hint="default"/>
+      </w:rPr>
+    </w:lvl>
+    <w:lvl w:ilvl="7" w:tplc="04090003" w:tentative="1">
+      <w:start w:val="1"/>
+      <w:numFmt w:val="bullet"/>
+      <w:lvlText w:val="o"/>
+      <w:lvlJc w:val="left"/>
+      <w:pPr>
+        <w:ind w:left="6048" w:hanging="360"/>
+      </w:pPr>
+      <w:rPr>
+        <w:rFonts w:ascii="Courier New" w:hAnsi="Courier New" w:cs="Courier New" w:hint="default"/>
+      </w:rPr>
+    </w:lvl>
+    <w:lvl w:ilvl="8" w:tplc="04090005" w:tentative="1">
+      <w:start w:val="1"/>
+      <w:numFmt w:val="bullet"/>
+      <w:lvlText w:val=""/>
+      <w:lvlJc w:val="left"/>
+      <w:pPr>
+        <w:ind w:left="6768" w:hanging="360"/>
+      </w:pPr>
+      <w:rPr>
+        <w:rFonts w:ascii="Wingdings" w:hAnsi="Wingdings" w:hint="default"/>
+      </w:rPr>
+    </w:lvl>
+  </w:abstractNum>
+  <w:abstractNum w:abstractNumId="2">
     <w:nsid w:val="1AB67D3F"/>
     <w:multiLevelType w:val="hybridMultilevel"/>
     <w:tmpl w:val="C3147AE2"/>
@@ -6582,7 +7689,7 @@
       </w:pPr>
     </w:lvl>
   </w:abstractNum>
-  <w:abstractNum w:abstractNumId="2">
+  <w:abstractNum w:abstractNumId="3">
     <w:nsid w:val="29C81965"/>
     <w:multiLevelType w:val="hybridMultilevel"/>
     <w:tmpl w:val="CA70C2CE"/>
@@ -6671,7 +7778,7 @@
       </w:pPr>
     </w:lvl>
   </w:abstractNum>
-  <w:abstractNum w:abstractNumId="3">
+  <w:abstractNum w:abstractNumId="4">
     <w:nsid w:val="310C4550"/>
     <w:multiLevelType w:val="hybridMultilevel"/>
     <w:tmpl w:val="77D00648"/>
@@ -6760,7 +7867,7 @@
       </w:pPr>
     </w:lvl>
   </w:abstractNum>
-  <w:abstractNum w:abstractNumId="4">
+  <w:abstractNum w:abstractNumId="5">
     <w:nsid w:val="3F130D49"/>
     <w:multiLevelType w:val="hybridMultilevel"/>
     <w:tmpl w:val="C3147AE2"/>
@@ -6849,7 +7956,7 @@
       </w:pPr>
     </w:lvl>
   </w:abstractNum>
-  <w:abstractNum w:abstractNumId="5">
+  <w:abstractNum w:abstractNumId="6">
     <w:nsid w:val="57EC47F5"/>
     <w:multiLevelType w:val="hybridMultilevel"/>
     <w:tmpl w:val="83C6A42A"/>
@@ -6938,7 +8045,7 @@
       </w:pPr>
     </w:lvl>
   </w:abstractNum>
-  <w:abstractNum w:abstractNumId="6">
+  <w:abstractNum w:abstractNumId="7">
     <w:nsid w:val="70344ED3"/>
     <w:multiLevelType w:val="hybridMultilevel"/>
     <w:tmpl w:val="9ACA9EDE"/>
@@ -7051,13 +8158,126 @@
       </w:rPr>
     </w:lvl>
   </w:abstractNum>
-  <w:abstractNum w:abstractNumId="7">
+  <w:abstractNum w:abstractNumId="8">
+    <w:nsid w:val="712B452E"/>
+    <w:multiLevelType w:val="hybridMultilevel"/>
+    <w:tmpl w:val="8048E77C"/>
+    <w:lvl w:ilvl="0" w:tplc="04090005">
+      <w:start w:val="1"/>
+      <w:numFmt w:val="bullet"/>
+      <w:lvlText w:val=""/>
+      <w:lvlJc w:val="left"/>
+      <w:pPr>
+        <w:ind w:left="1008" w:hanging="360"/>
+      </w:pPr>
+      <w:rPr>
+        <w:rFonts w:ascii="Wingdings" w:hAnsi="Wingdings" w:hint="default"/>
+      </w:rPr>
+    </w:lvl>
+    <w:lvl w:ilvl="1" w:tplc="04090003" w:tentative="1">
+      <w:start w:val="1"/>
+      <w:numFmt w:val="bullet"/>
+      <w:lvlText w:val="o"/>
+      <w:lvlJc w:val="left"/>
+      <w:pPr>
+        <w:ind w:left="1728" w:hanging="360"/>
+      </w:pPr>
+      <w:rPr>
+        <w:rFonts w:ascii="Courier New" w:hAnsi="Courier New" w:cs="Courier New" w:hint="default"/>
+      </w:rPr>
+    </w:lvl>
+    <w:lvl w:ilvl="2" w:tplc="04090005" w:tentative="1">
+      <w:start w:val="1"/>
+      <w:numFmt w:val="bullet"/>
+      <w:lvlText w:val=""/>
+      <w:lvlJc w:val="left"/>
+      <w:pPr>
+        <w:ind w:left="2448" w:hanging="360"/>
+      </w:pPr>
+      <w:rPr>
+        <w:rFonts w:ascii="Wingdings" w:hAnsi="Wingdings" w:hint="default"/>
+      </w:rPr>
+    </w:lvl>
+    <w:lvl w:ilvl="3" w:tplc="04090001" w:tentative="1">
+      <w:start w:val="1"/>
+      <w:numFmt w:val="bullet"/>
+      <w:lvlText w:val=""/>
+      <w:lvlJc w:val="left"/>
+      <w:pPr>
+        <w:ind w:left="3168" w:hanging="360"/>
+      </w:pPr>
+      <w:rPr>
+        <w:rFonts w:ascii="Symbol" w:hAnsi="Symbol" w:hint="default"/>
+      </w:rPr>
+    </w:lvl>
+    <w:lvl w:ilvl="4" w:tplc="04090003" w:tentative="1">
+      <w:start w:val="1"/>
+      <w:numFmt w:val="bullet"/>
+      <w:lvlText w:val="o"/>
+      <w:lvlJc w:val="left"/>
+      <w:pPr>
+        <w:ind w:left="3888" w:hanging="360"/>
+      </w:pPr>
+      <w:rPr>
+        <w:rFonts w:ascii="Courier New" w:hAnsi="Courier New" w:cs="Courier New" w:hint="default"/>
+      </w:rPr>
+    </w:lvl>
+    <w:lvl w:ilvl="5" w:tplc="04090005" w:tentative="1">
+      <w:start w:val="1"/>
+      <w:numFmt w:val="bullet"/>
+      <w:lvlText w:val=""/>
+      <w:lvlJc w:val="left"/>
+      <w:pPr>
+        <w:ind w:left="4608" w:hanging="360"/>
+      </w:pPr>
+      <w:rPr>
+        <w:rFonts w:ascii="Wingdings" w:hAnsi="Wingdings" w:hint="default"/>
+      </w:rPr>
+    </w:lvl>
+    <w:lvl w:ilvl="6" w:tplc="04090001" w:tentative="1">
+      <w:start w:val="1"/>
+      <w:numFmt w:val="bullet"/>
+      <w:lvlText w:val=""/>
+      <w:lvlJc w:val="left"/>
+      <w:pPr>
+        <w:ind w:left="5328" w:hanging="360"/>
+      </w:pPr>
+      <w:rPr>
+        <w:rFonts w:ascii="Symbol" w:hAnsi="Symbol" w:hint="default"/>
+      </w:rPr>
+    </w:lvl>
+    <w:lvl w:ilvl="7" w:tplc="04090003" w:tentative="1">
+      <w:start w:val="1"/>
+      <w:numFmt w:val="bullet"/>
+      <w:lvlText w:val="o"/>
+      <w:lvlJc w:val="left"/>
+      <w:pPr>
+        <w:ind w:left="6048" w:hanging="360"/>
+      </w:pPr>
+      <w:rPr>
+        <w:rFonts w:ascii="Courier New" w:hAnsi="Courier New" w:cs="Courier New" w:hint="default"/>
+      </w:rPr>
+    </w:lvl>
+    <w:lvl w:ilvl="8" w:tplc="04090005" w:tentative="1">
+      <w:start w:val="1"/>
+      <w:numFmt w:val="bullet"/>
+      <w:lvlText w:val=""/>
+      <w:lvlJc w:val="left"/>
+      <w:pPr>
+        <w:ind w:left="6768" w:hanging="360"/>
+      </w:pPr>
+      <w:rPr>
+        <w:rFonts w:ascii="Wingdings" w:hAnsi="Wingdings" w:hint="default"/>
+      </w:rPr>
+    </w:lvl>
+  </w:abstractNum>
+  <w:abstractNum w:abstractNumId="9">
     <w:nsid w:val="72F20B3D"/>
     <w:multiLevelType w:val="multilevel"/>
     <w:tmpl w:val="3D8EE676"/>
     <w:numStyleLink w:val="mlhheadings"/>
   </w:abstractNum>
-  <w:abstractNum w:abstractNumId="8">
+  <w:abstractNum w:abstractNumId="10">
     <w:nsid w:val="76AD2431"/>
     <w:multiLevelType w:val="multilevel"/>
     <w:tmpl w:val="3D8EE676"/>
@@ -7186,31 +8406,37 @@
     </w:lvl>
   </w:abstractNum>
   <w:num w:numId="1">
-    <w:abstractNumId w:val="8"/>
+    <w:abstractNumId w:val="10"/>
   </w:num>
   <w:num w:numId="2">
-    <w:abstractNumId w:val="3"/>
+    <w:abstractNumId w:val="4"/>
   </w:num>
   <w:num w:numId="3">
+    <w:abstractNumId w:val="7"/>
+  </w:num>
+  <w:num w:numId="4">
+    <w:abstractNumId w:val="5"/>
+  </w:num>
+  <w:num w:numId="5">
+    <w:abstractNumId w:val="2"/>
+  </w:num>
+  <w:num w:numId="6">
     <w:abstractNumId w:val="6"/>
   </w:num>
-  <w:num w:numId="4">
-    <w:abstractNumId w:val="4"/>
-  </w:num>
-  <w:num w:numId="5">
-    <w:abstractNumId w:val="1"/>
-  </w:num>
-  <w:num w:numId="6">
-    <w:abstractNumId w:val="5"/>
-  </w:num>
   <w:num w:numId="7">
-    <w:abstractNumId w:val="2"/>
+    <w:abstractNumId w:val="3"/>
   </w:num>
   <w:num w:numId="8">
     <w:abstractNumId w:val="0"/>
   </w:num>
   <w:num w:numId="9">
-    <w:abstractNumId w:val="7"/>
+    <w:abstractNumId w:val="9"/>
+  </w:num>
+  <w:num w:numId="10">
+    <w:abstractNumId w:val="1"/>
+  </w:num>
+  <w:num w:numId="11">
+    <w:abstractNumId w:val="8"/>
   </w:num>
   <w:numIdMacAtCleanup w:val="9"/>
 </w:numbering>
@@ -8486,7 +9712,7 @@
 </file>
 
 <file path=customXml/itemProps1.xml><?xml version="1.0" encoding="utf-8"?>
-<ds:datastoreItem xmlns:ds="http://schemas.openxmlformats.org/officeDocument/2006/customXml" ds:itemID="{88AEAF12-FF08-408E-A59F-6DDA67FED9BE}">
+<ds:datastoreItem xmlns:ds="http://schemas.openxmlformats.org/officeDocument/2006/customXml" ds:itemID="{541F760E-340E-489D-9E73-31F4D7148DB2}">
   <ds:schemaRefs>
     <ds:schemaRef ds:uri="http://schemas.openxmlformats.org/officeDocument/2006/bibliography"/>
   </ds:schemaRefs>

</xml_diff>